<commit_message>
Tugas 3 and Tugas 4 Added
</commit_message>
<xml_diff>
--- a/TugasAnalgo5/A_Analgo_5.docx
+++ b/TugasAnalgo5/A_Analgo_5.docx
@@ -5424,6 +5424,4312 @@
           <w:lang w:val="en-US"/>
         </w:rPr>
       </w:pPr>
+      <w:r>
+        <w:t>Dengan menggunakan undirected graph dan representasi adjacency list, buatlah koding programmnya menggunakan bahasa C++.</w:t>
+      </w:r>
+    </w:p>
+    <w:p>
+      <w:pPr>
+        <w:pStyle w:val="ListParagraph"/>
+        <w:ind w:left="360"/>
+        <w:rPr>
+          <w:lang w:val="en-US"/>
+        </w:rPr>
+      </w:pPr>
+      <w:r>
+        <w:rPr>
+          <w:noProof/>
+          <w:lang w:val="en-US"/>
+        </w:rPr>
+        <w:lastRenderedPageBreak/>
+        <w:drawing>
+          <wp:inline distT="0" distB="0" distL="0" distR="0" wp14:anchorId="60C5ED9D" wp14:editId="24398EC8">
+            <wp:extent cx="5000625" cy="1771650"/>
+            <wp:effectExtent l="19050" t="0" r="9525" b="0"/>
+            <wp:docPr id="8" name="Picture 1"/>
+            <wp:cNvGraphicFramePr>
+              <a:graphicFrameLocks xmlns:a="http://schemas.openxmlformats.org/drawingml/2006/main" noChangeAspect="1"/>
+            </wp:cNvGraphicFramePr>
+            <a:graphic xmlns:a="http://schemas.openxmlformats.org/drawingml/2006/main">
+              <a:graphicData uri="http://schemas.openxmlformats.org/drawingml/2006/picture">
+                <pic:pic xmlns:pic="http://schemas.openxmlformats.org/drawingml/2006/picture">
+                  <pic:nvPicPr>
+                    <pic:cNvPr id="0" name="Picture 1"/>
+                    <pic:cNvPicPr>
+                      <a:picLocks noChangeAspect="1" noChangeArrowheads="1"/>
+                    </pic:cNvPicPr>
+                  </pic:nvPicPr>
+                  <pic:blipFill>
+                    <a:blip r:embed="rId8"/>
+                    <a:srcRect/>
+                    <a:stretch>
+                      <a:fillRect/>
+                    </a:stretch>
+                  </pic:blipFill>
+                  <pic:spPr bwMode="auto">
+                    <a:xfrm>
+                      <a:off x="0" y="0"/>
+                      <a:ext cx="5000625" cy="1771650"/>
+                    </a:xfrm>
+                    <a:prstGeom prst="rect">
+                      <a:avLst/>
+                    </a:prstGeom>
+                    <a:noFill/>
+                    <a:ln w="9525">
+                      <a:noFill/>
+                      <a:miter lim="800000"/>
+                      <a:headEnd/>
+                      <a:tailEnd/>
+                    </a:ln>
+                  </pic:spPr>
+                </pic:pic>
+              </a:graphicData>
+            </a:graphic>
+          </wp:inline>
+        </w:drawing>
+      </w:r>
+    </w:p>
+    <w:p>
+      <w:pPr>
+        <w:pStyle w:val="ListParagraph"/>
+        <w:ind w:left="360"/>
+        <w:rPr>
+          <w:b/>
+          <w:lang w:val="en-US"/>
+        </w:rPr>
+      </w:pPr>
+    </w:p>
+    <w:p>
+      <w:pPr>
+        <w:pStyle w:val="ListParagraph"/>
+        <w:ind w:left="360"/>
+        <w:rPr>
+          <w:b/>
+          <w:lang w:val="en-US"/>
+        </w:rPr>
+      </w:pPr>
+      <w:r>
+        <w:rPr>
+          <w:b/>
+          <w:lang w:val="en-US"/>
+        </w:rPr>
+        <w:t>Program:</w:t>
+      </w:r>
+    </w:p>
+    <w:p>
+      <w:pPr>
+        <w:shd w:val="clear" w:color="auto" w:fill="1E1E1E"/>
+        <w:spacing w:after="0" w:line="285" w:lineRule="atLeast"/>
+        <w:rPr>
+          <w:rFonts w:ascii="Consolas" w:eastAsia="Times New Roman" w:hAnsi="Consolas" w:cs="Times New Roman"/>
+          <w:color w:val="D4D4D4"/>
+          <w:sz w:val="21"/>
+          <w:szCs w:val="21"/>
+          <w:lang w:val="en-US"/>
+        </w:rPr>
+      </w:pPr>
+      <w:r>
+        <w:rPr>
+          <w:rFonts w:ascii="Consolas" w:eastAsia="Times New Roman" w:hAnsi="Consolas" w:cs="Times New Roman"/>
+          <w:color w:val="D4D4D4"/>
+          <w:sz w:val="21"/>
+          <w:szCs w:val="21"/>
+          <w:lang w:val="en-US"/>
+        </w:rPr>
+        <w:t>/*</w:t>
+      </w:r>
+    </w:p>
+    <w:p>
+      <w:pPr>
+        <w:shd w:val="clear" w:color="auto" w:fill="1E1E1E"/>
+        <w:spacing w:after="0" w:line="285" w:lineRule="atLeast"/>
+        <w:rPr>
+          <w:rFonts w:ascii="Consolas" w:eastAsia="Times New Roman" w:hAnsi="Consolas" w:cs="Times New Roman"/>
+          <w:color w:val="D4D4D4"/>
+          <w:sz w:val="21"/>
+          <w:szCs w:val="21"/>
+          <w:lang w:val="en-US"/>
+        </w:rPr>
+      </w:pPr>
+      <w:r>
+        <w:rPr>
+          <w:rFonts w:ascii="Consolas" w:eastAsia="Times New Roman" w:hAnsi="Consolas" w:cs="Times New Roman"/>
+          <w:color w:val="D4D4D4"/>
+          <w:sz w:val="21"/>
+          <w:szCs w:val="21"/>
+          <w:lang w:val="en-US"/>
+        </w:rPr>
+        <w:t xml:space="preserve"> * C++ Program to Implement Adjacency List</w:t>
+      </w:r>
+    </w:p>
+    <w:p>
+      <w:pPr>
+        <w:shd w:val="clear" w:color="auto" w:fill="1E1E1E"/>
+        <w:spacing w:after="0" w:line="285" w:lineRule="atLeast"/>
+        <w:rPr>
+          <w:rFonts w:ascii="Consolas" w:eastAsia="Times New Roman" w:hAnsi="Consolas" w:cs="Times New Roman"/>
+          <w:color w:val="D4D4D4"/>
+          <w:sz w:val="21"/>
+          <w:szCs w:val="21"/>
+          <w:lang w:val="en-US"/>
+        </w:rPr>
+      </w:pPr>
+      <w:r>
+        <w:rPr>
+          <w:rFonts w:ascii="Consolas" w:eastAsia="Times New Roman" w:hAnsi="Consolas" w:cs="Times New Roman"/>
+          <w:color w:val="D4D4D4"/>
+          <w:sz w:val="21"/>
+          <w:szCs w:val="21"/>
+          <w:lang w:val="en-US"/>
+        </w:rPr>
+        <w:t xml:space="preserve"> */</w:t>
+      </w:r>
+    </w:p>
+    <w:p>
+      <w:pPr>
+        <w:shd w:val="clear" w:color="auto" w:fill="1E1E1E"/>
+        <w:spacing w:after="0" w:line="285" w:lineRule="atLeast"/>
+        <w:rPr>
+          <w:rFonts w:ascii="Consolas" w:eastAsia="Times New Roman" w:hAnsi="Consolas" w:cs="Times New Roman"/>
+          <w:color w:val="D4D4D4"/>
+          <w:sz w:val="21"/>
+          <w:szCs w:val="21"/>
+          <w:lang w:val="en-US"/>
+        </w:rPr>
+      </w:pPr>
+      <w:r>
+        <w:rPr>
+          <w:rFonts w:ascii="Consolas" w:eastAsia="Times New Roman" w:hAnsi="Consolas" w:cs="Times New Roman"/>
+          <w:color w:val="D4D4D4"/>
+          <w:sz w:val="21"/>
+          <w:szCs w:val="21"/>
+          <w:lang w:val="en-US"/>
+        </w:rPr>
+        <w:t>#include &lt;iostream&gt;</w:t>
+      </w:r>
+    </w:p>
+    <w:p>
+      <w:pPr>
+        <w:shd w:val="clear" w:color="auto" w:fill="1E1E1E"/>
+        <w:spacing w:after="0" w:line="285" w:lineRule="atLeast"/>
+        <w:rPr>
+          <w:rFonts w:ascii="Consolas" w:eastAsia="Times New Roman" w:hAnsi="Consolas" w:cs="Times New Roman"/>
+          <w:color w:val="D4D4D4"/>
+          <w:sz w:val="21"/>
+          <w:szCs w:val="21"/>
+          <w:lang w:val="en-US"/>
+        </w:rPr>
+      </w:pPr>
+      <w:r>
+        <w:rPr>
+          <w:rFonts w:ascii="Consolas" w:eastAsia="Times New Roman" w:hAnsi="Consolas" w:cs="Times New Roman"/>
+          <w:color w:val="D4D4D4"/>
+          <w:sz w:val="21"/>
+          <w:szCs w:val="21"/>
+          <w:lang w:val="en-US"/>
+        </w:rPr>
+        <w:t>#include &lt;</w:t>
+      </w:r>
+      <w:proofErr w:type="spellStart"/>
+      <w:r>
+        <w:rPr>
+          <w:rFonts w:ascii="Consolas" w:eastAsia="Times New Roman" w:hAnsi="Consolas" w:cs="Times New Roman"/>
+          <w:color w:val="D4D4D4"/>
+          <w:sz w:val="21"/>
+          <w:szCs w:val="21"/>
+          <w:lang w:val="en-US"/>
+        </w:rPr>
+        <w:t>cstdlib</w:t>
+      </w:r>
+      <w:proofErr w:type="spellEnd"/>
+      <w:r>
+        <w:rPr>
+          <w:rFonts w:ascii="Consolas" w:eastAsia="Times New Roman" w:hAnsi="Consolas" w:cs="Times New Roman"/>
+          <w:color w:val="D4D4D4"/>
+          <w:sz w:val="21"/>
+          <w:szCs w:val="21"/>
+          <w:lang w:val="en-US"/>
+        </w:rPr>
+        <w:t>&gt;</w:t>
+      </w:r>
+    </w:p>
+    <w:p>
+      <w:pPr>
+        <w:shd w:val="clear" w:color="auto" w:fill="1E1E1E"/>
+        <w:spacing w:after="0" w:line="285" w:lineRule="atLeast"/>
+        <w:rPr>
+          <w:rFonts w:ascii="Consolas" w:eastAsia="Times New Roman" w:hAnsi="Consolas" w:cs="Times New Roman"/>
+          <w:color w:val="D4D4D4"/>
+          <w:sz w:val="21"/>
+          <w:szCs w:val="21"/>
+          <w:lang w:val="en-US"/>
+        </w:rPr>
+      </w:pPr>
+      <w:r>
+        <w:rPr>
+          <w:rFonts w:ascii="Consolas" w:eastAsia="Times New Roman" w:hAnsi="Consolas" w:cs="Times New Roman"/>
+          <w:color w:val="D4D4D4"/>
+          <w:sz w:val="21"/>
+          <w:szCs w:val="21"/>
+          <w:lang w:val="en-US"/>
+        </w:rPr>
+        <w:t>using namespace std;</w:t>
+      </w:r>
+    </w:p>
+    <w:p>
+      <w:pPr>
+        <w:shd w:val="clear" w:color="auto" w:fill="1E1E1E"/>
+        <w:spacing w:after="0" w:line="285" w:lineRule="atLeast"/>
+        <w:rPr>
+          <w:rFonts w:ascii="Consolas" w:eastAsia="Times New Roman" w:hAnsi="Consolas" w:cs="Times New Roman"/>
+          <w:color w:val="D4D4D4"/>
+          <w:sz w:val="21"/>
+          <w:szCs w:val="21"/>
+          <w:lang w:val="en-US"/>
+        </w:rPr>
+      </w:pPr>
+      <w:r>
+        <w:rPr>
+          <w:rFonts w:ascii="Consolas" w:eastAsia="Times New Roman" w:hAnsi="Consolas" w:cs="Times New Roman"/>
+          <w:color w:val="D4D4D4"/>
+          <w:sz w:val="21"/>
+          <w:szCs w:val="21"/>
+          <w:lang w:val="en-US"/>
+        </w:rPr>
+        <w:t xml:space="preserve"> </w:t>
+      </w:r>
+    </w:p>
+    <w:p>
+      <w:pPr>
+        <w:shd w:val="clear" w:color="auto" w:fill="1E1E1E"/>
+        <w:spacing w:after="0" w:line="285" w:lineRule="atLeast"/>
+        <w:rPr>
+          <w:rFonts w:ascii="Consolas" w:eastAsia="Times New Roman" w:hAnsi="Consolas" w:cs="Times New Roman"/>
+          <w:color w:val="D4D4D4"/>
+          <w:sz w:val="21"/>
+          <w:szCs w:val="21"/>
+          <w:lang w:val="en-US"/>
+        </w:rPr>
+      </w:pPr>
+      <w:r>
+        <w:rPr>
+          <w:rFonts w:ascii="Consolas" w:eastAsia="Times New Roman" w:hAnsi="Consolas" w:cs="Times New Roman"/>
+          <w:color w:val="D4D4D4"/>
+          <w:sz w:val="21"/>
+          <w:szCs w:val="21"/>
+          <w:lang w:val="en-US"/>
+        </w:rPr>
+        <w:t>/*</w:t>
+      </w:r>
+    </w:p>
+    <w:p>
+      <w:pPr>
+        <w:shd w:val="clear" w:color="auto" w:fill="1E1E1E"/>
+        <w:spacing w:after="0" w:line="285" w:lineRule="atLeast"/>
+        <w:rPr>
+          <w:rFonts w:ascii="Consolas" w:eastAsia="Times New Roman" w:hAnsi="Consolas" w:cs="Times New Roman"/>
+          <w:color w:val="D4D4D4"/>
+          <w:sz w:val="21"/>
+          <w:szCs w:val="21"/>
+          <w:lang w:val="en-US"/>
+        </w:rPr>
+      </w:pPr>
+      <w:r>
+        <w:rPr>
+          <w:rFonts w:ascii="Consolas" w:eastAsia="Times New Roman" w:hAnsi="Consolas" w:cs="Times New Roman"/>
+          <w:color w:val="D4D4D4"/>
+          <w:sz w:val="21"/>
+          <w:szCs w:val="21"/>
+          <w:lang w:val="en-US"/>
+        </w:rPr>
+        <w:t xml:space="preserve"> * Adjacency List Node</w:t>
+      </w:r>
+    </w:p>
+    <w:p>
+      <w:pPr>
+        <w:shd w:val="clear" w:color="auto" w:fill="1E1E1E"/>
+        <w:spacing w:after="0" w:line="285" w:lineRule="atLeast"/>
+        <w:rPr>
+          <w:rFonts w:ascii="Consolas" w:eastAsia="Times New Roman" w:hAnsi="Consolas" w:cs="Times New Roman"/>
+          <w:color w:val="D4D4D4"/>
+          <w:sz w:val="21"/>
+          <w:szCs w:val="21"/>
+          <w:lang w:val="en-US"/>
+        </w:rPr>
+      </w:pPr>
+      <w:r>
+        <w:rPr>
+          <w:rFonts w:ascii="Consolas" w:eastAsia="Times New Roman" w:hAnsi="Consolas" w:cs="Times New Roman"/>
+          <w:color w:val="D4D4D4"/>
+          <w:sz w:val="21"/>
+          <w:szCs w:val="21"/>
+          <w:lang w:val="en-US"/>
+        </w:rPr>
+        <w:t xml:space="preserve"> */ </w:t>
+      </w:r>
+    </w:p>
+    <w:p>
+      <w:pPr>
+        <w:shd w:val="clear" w:color="auto" w:fill="1E1E1E"/>
+        <w:spacing w:after="0" w:line="285" w:lineRule="atLeast"/>
+        <w:rPr>
+          <w:rFonts w:ascii="Consolas" w:eastAsia="Times New Roman" w:hAnsi="Consolas" w:cs="Times New Roman"/>
+          <w:color w:val="D4D4D4"/>
+          <w:sz w:val="21"/>
+          <w:szCs w:val="21"/>
+          <w:lang w:val="en-US"/>
+        </w:rPr>
+      </w:pPr>
+      <w:r>
+        <w:rPr>
+          <w:rFonts w:ascii="Consolas" w:eastAsia="Times New Roman" w:hAnsi="Consolas" w:cs="Times New Roman"/>
+          <w:color w:val="D4D4D4"/>
+          <w:sz w:val="21"/>
+          <w:szCs w:val="21"/>
+          <w:lang w:val="en-US"/>
+        </w:rPr>
+        <w:t xml:space="preserve">struct </w:t>
+      </w:r>
+      <w:proofErr w:type="spellStart"/>
+      <w:r>
+        <w:rPr>
+          <w:rFonts w:ascii="Consolas" w:eastAsia="Times New Roman" w:hAnsi="Consolas" w:cs="Times New Roman"/>
+          <w:color w:val="D4D4D4"/>
+          <w:sz w:val="21"/>
+          <w:szCs w:val="21"/>
+          <w:lang w:val="en-US"/>
+        </w:rPr>
+        <w:t>AdjListNode</w:t>
+      </w:r>
+      <w:proofErr w:type="spellEnd"/>
+    </w:p>
+    <w:p>
+      <w:pPr>
+        <w:shd w:val="clear" w:color="auto" w:fill="1E1E1E"/>
+        <w:spacing w:after="0" w:line="285" w:lineRule="atLeast"/>
+        <w:rPr>
+          <w:rFonts w:ascii="Consolas" w:eastAsia="Times New Roman" w:hAnsi="Consolas" w:cs="Times New Roman"/>
+          <w:color w:val="D4D4D4"/>
+          <w:sz w:val="21"/>
+          <w:szCs w:val="21"/>
+          <w:lang w:val="en-US"/>
+        </w:rPr>
+      </w:pPr>
+      <w:r>
+        <w:rPr>
+          <w:rFonts w:ascii="Consolas" w:eastAsia="Times New Roman" w:hAnsi="Consolas" w:cs="Times New Roman"/>
+          <w:color w:val="D4D4D4"/>
+          <w:sz w:val="21"/>
+          <w:szCs w:val="21"/>
+          <w:lang w:val="en-US"/>
+        </w:rPr>
+        <w:t>{</w:t>
+      </w:r>
+    </w:p>
+    <w:p>
+      <w:pPr>
+        <w:shd w:val="clear" w:color="auto" w:fill="1E1E1E"/>
+        <w:spacing w:after="0" w:line="285" w:lineRule="atLeast"/>
+        <w:rPr>
+          <w:rFonts w:ascii="Consolas" w:eastAsia="Times New Roman" w:hAnsi="Consolas" w:cs="Times New Roman"/>
+          <w:color w:val="D4D4D4"/>
+          <w:sz w:val="21"/>
+          <w:szCs w:val="21"/>
+          <w:lang w:val="en-US"/>
+        </w:rPr>
+      </w:pPr>
+      <w:r>
+        <w:rPr>
+          <w:rFonts w:ascii="Consolas" w:eastAsia="Times New Roman" w:hAnsi="Consolas" w:cs="Times New Roman"/>
+          <w:color w:val="D4D4D4"/>
+          <w:sz w:val="21"/>
+          <w:szCs w:val="21"/>
+          <w:lang w:val="en-US"/>
+        </w:rPr>
+        <w:t xml:space="preserve">    int </w:t>
+      </w:r>
+      <w:proofErr w:type="spellStart"/>
+      <w:r>
+        <w:rPr>
+          <w:rFonts w:ascii="Consolas" w:eastAsia="Times New Roman" w:hAnsi="Consolas" w:cs="Times New Roman"/>
+          <w:color w:val="D4D4D4"/>
+          <w:sz w:val="21"/>
+          <w:szCs w:val="21"/>
+          <w:lang w:val="en-US"/>
+        </w:rPr>
+        <w:t>dest</w:t>
+      </w:r>
+      <w:proofErr w:type="spellEnd"/>
+      <w:r>
+        <w:rPr>
+          <w:rFonts w:ascii="Consolas" w:eastAsia="Times New Roman" w:hAnsi="Consolas" w:cs="Times New Roman"/>
+          <w:color w:val="D4D4D4"/>
+          <w:sz w:val="21"/>
+          <w:szCs w:val="21"/>
+          <w:lang w:val="en-US"/>
+        </w:rPr>
+        <w:t>;</w:t>
+      </w:r>
+    </w:p>
+    <w:p>
+      <w:pPr>
+        <w:shd w:val="clear" w:color="auto" w:fill="1E1E1E"/>
+        <w:spacing w:after="0" w:line="285" w:lineRule="atLeast"/>
+        <w:rPr>
+          <w:rFonts w:ascii="Consolas" w:eastAsia="Times New Roman" w:hAnsi="Consolas" w:cs="Times New Roman"/>
+          <w:color w:val="D4D4D4"/>
+          <w:sz w:val="21"/>
+          <w:szCs w:val="21"/>
+          <w:lang w:val="en-US"/>
+        </w:rPr>
+      </w:pPr>
+      <w:r>
+        <w:rPr>
+          <w:rFonts w:ascii="Consolas" w:eastAsia="Times New Roman" w:hAnsi="Consolas" w:cs="Times New Roman"/>
+          <w:color w:val="D4D4D4"/>
+          <w:sz w:val="21"/>
+          <w:szCs w:val="21"/>
+          <w:lang w:val="en-US"/>
+        </w:rPr>
+        <w:t xml:space="preserve">    struct </w:t>
+      </w:r>
+      <w:proofErr w:type="spellStart"/>
+      <w:r>
+        <w:rPr>
+          <w:rFonts w:ascii="Consolas" w:eastAsia="Times New Roman" w:hAnsi="Consolas" w:cs="Times New Roman"/>
+          <w:color w:val="D4D4D4"/>
+          <w:sz w:val="21"/>
+          <w:szCs w:val="21"/>
+          <w:lang w:val="en-US"/>
+        </w:rPr>
+        <w:t>AdjListNode</w:t>
+      </w:r>
+      <w:proofErr w:type="spellEnd"/>
+      <w:r>
+        <w:rPr>
+          <w:rFonts w:ascii="Consolas" w:eastAsia="Times New Roman" w:hAnsi="Consolas" w:cs="Times New Roman"/>
+          <w:color w:val="D4D4D4"/>
+          <w:sz w:val="21"/>
+          <w:szCs w:val="21"/>
+          <w:lang w:val="en-US"/>
+        </w:rPr>
+        <w:t>* next;</w:t>
+      </w:r>
+    </w:p>
+    <w:p>
+      <w:pPr>
+        <w:shd w:val="clear" w:color="auto" w:fill="1E1E1E"/>
+        <w:spacing w:after="0" w:line="285" w:lineRule="atLeast"/>
+        <w:rPr>
+          <w:rFonts w:ascii="Consolas" w:eastAsia="Times New Roman" w:hAnsi="Consolas" w:cs="Times New Roman"/>
+          <w:color w:val="D4D4D4"/>
+          <w:sz w:val="21"/>
+          <w:szCs w:val="21"/>
+          <w:lang w:val="en-US"/>
+        </w:rPr>
+      </w:pPr>
+      <w:r>
+        <w:rPr>
+          <w:rFonts w:ascii="Consolas" w:eastAsia="Times New Roman" w:hAnsi="Consolas" w:cs="Times New Roman"/>
+          <w:color w:val="D4D4D4"/>
+          <w:sz w:val="21"/>
+          <w:szCs w:val="21"/>
+          <w:lang w:val="en-US"/>
+        </w:rPr>
+        <w:t>};</w:t>
+      </w:r>
+    </w:p>
+    <w:p>
+      <w:pPr>
+        <w:shd w:val="clear" w:color="auto" w:fill="1E1E1E"/>
+        <w:spacing w:after="0" w:line="285" w:lineRule="atLeast"/>
+        <w:rPr>
+          <w:rFonts w:ascii="Consolas" w:eastAsia="Times New Roman" w:hAnsi="Consolas" w:cs="Times New Roman"/>
+          <w:color w:val="D4D4D4"/>
+          <w:sz w:val="21"/>
+          <w:szCs w:val="21"/>
+          <w:lang w:val="en-US"/>
+        </w:rPr>
+      </w:pPr>
+      <w:r>
+        <w:rPr>
+          <w:rFonts w:ascii="Consolas" w:eastAsia="Times New Roman" w:hAnsi="Consolas" w:cs="Times New Roman"/>
+          <w:color w:val="D4D4D4"/>
+          <w:sz w:val="21"/>
+          <w:szCs w:val="21"/>
+          <w:lang w:val="en-US"/>
+        </w:rPr>
+        <w:t xml:space="preserve"> </w:t>
+      </w:r>
+    </w:p>
+    <w:p>
+      <w:pPr>
+        <w:shd w:val="clear" w:color="auto" w:fill="1E1E1E"/>
+        <w:spacing w:after="0" w:line="285" w:lineRule="atLeast"/>
+        <w:rPr>
+          <w:rFonts w:ascii="Consolas" w:eastAsia="Times New Roman" w:hAnsi="Consolas" w:cs="Times New Roman"/>
+          <w:color w:val="D4D4D4"/>
+          <w:sz w:val="21"/>
+          <w:szCs w:val="21"/>
+          <w:lang w:val="en-US"/>
+        </w:rPr>
+      </w:pPr>
+      <w:r>
+        <w:rPr>
+          <w:rFonts w:ascii="Consolas" w:eastAsia="Times New Roman" w:hAnsi="Consolas" w:cs="Times New Roman"/>
+          <w:color w:val="D4D4D4"/>
+          <w:sz w:val="21"/>
+          <w:szCs w:val="21"/>
+          <w:lang w:val="en-US"/>
+        </w:rPr>
+        <w:t>/*</w:t>
+      </w:r>
+    </w:p>
+    <w:p>
+      <w:pPr>
+        <w:shd w:val="clear" w:color="auto" w:fill="1E1E1E"/>
+        <w:spacing w:after="0" w:line="285" w:lineRule="atLeast"/>
+        <w:rPr>
+          <w:rFonts w:ascii="Consolas" w:eastAsia="Times New Roman" w:hAnsi="Consolas" w:cs="Times New Roman"/>
+          <w:color w:val="D4D4D4"/>
+          <w:sz w:val="21"/>
+          <w:szCs w:val="21"/>
+          <w:lang w:val="en-US"/>
+        </w:rPr>
+      </w:pPr>
+      <w:r>
+        <w:rPr>
+          <w:rFonts w:ascii="Consolas" w:eastAsia="Times New Roman" w:hAnsi="Consolas" w:cs="Times New Roman"/>
+          <w:color w:val="D4D4D4"/>
+          <w:sz w:val="21"/>
+          <w:szCs w:val="21"/>
+          <w:lang w:val="en-US"/>
+        </w:rPr>
+        <w:t xml:space="preserve"> * Adjacency List</w:t>
+      </w:r>
+    </w:p>
+    <w:p>
+      <w:pPr>
+        <w:shd w:val="clear" w:color="auto" w:fill="1E1E1E"/>
+        <w:spacing w:after="0" w:line="285" w:lineRule="atLeast"/>
+        <w:rPr>
+          <w:rFonts w:ascii="Consolas" w:eastAsia="Times New Roman" w:hAnsi="Consolas" w:cs="Times New Roman"/>
+          <w:color w:val="D4D4D4"/>
+          <w:sz w:val="21"/>
+          <w:szCs w:val="21"/>
+          <w:lang w:val="en-US"/>
+        </w:rPr>
+      </w:pPr>
+      <w:r>
+        <w:rPr>
+          <w:rFonts w:ascii="Consolas" w:eastAsia="Times New Roman" w:hAnsi="Consolas" w:cs="Times New Roman"/>
+          <w:color w:val="D4D4D4"/>
+          <w:sz w:val="21"/>
+          <w:szCs w:val="21"/>
+          <w:lang w:val="en-US"/>
+        </w:rPr>
+        <w:t xml:space="preserve"> */  </w:t>
+      </w:r>
+    </w:p>
+    <w:p>
+      <w:pPr>
+        <w:shd w:val="clear" w:color="auto" w:fill="1E1E1E"/>
+        <w:spacing w:after="0" w:line="285" w:lineRule="atLeast"/>
+        <w:rPr>
+          <w:rFonts w:ascii="Consolas" w:eastAsia="Times New Roman" w:hAnsi="Consolas" w:cs="Times New Roman"/>
+          <w:color w:val="D4D4D4"/>
+          <w:sz w:val="21"/>
+          <w:szCs w:val="21"/>
+          <w:lang w:val="en-US"/>
+        </w:rPr>
+      </w:pPr>
+      <w:r>
+        <w:rPr>
+          <w:rFonts w:ascii="Consolas" w:eastAsia="Times New Roman" w:hAnsi="Consolas" w:cs="Times New Roman"/>
+          <w:color w:val="D4D4D4"/>
+          <w:sz w:val="21"/>
+          <w:szCs w:val="21"/>
+          <w:lang w:val="en-US"/>
+        </w:rPr>
+        <w:t xml:space="preserve">struct </w:t>
+      </w:r>
+      <w:proofErr w:type="spellStart"/>
+      <w:r>
+        <w:rPr>
+          <w:rFonts w:ascii="Consolas" w:eastAsia="Times New Roman" w:hAnsi="Consolas" w:cs="Times New Roman"/>
+          <w:color w:val="D4D4D4"/>
+          <w:sz w:val="21"/>
+          <w:szCs w:val="21"/>
+          <w:lang w:val="en-US"/>
+        </w:rPr>
+        <w:t>AdjList</w:t>
+      </w:r>
+      <w:proofErr w:type="spellEnd"/>
+    </w:p>
+    <w:p>
+      <w:pPr>
+        <w:shd w:val="clear" w:color="auto" w:fill="1E1E1E"/>
+        <w:spacing w:after="0" w:line="285" w:lineRule="atLeast"/>
+        <w:rPr>
+          <w:rFonts w:ascii="Consolas" w:eastAsia="Times New Roman" w:hAnsi="Consolas" w:cs="Times New Roman"/>
+          <w:color w:val="D4D4D4"/>
+          <w:sz w:val="21"/>
+          <w:szCs w:val="21"/>
+          <w:lang w:val="en-US"/>
+        </w:rPr>
+      </w:pPr>
+      <w:r>
+        <w:rPr>
+          <w:rFonts w:ascii="Consolas" w:eastAsia="Times New Roman" w:hAnsi="Consolas" w:cs="Times New Roman"/>
+          <w:color w:val="D4D4D4"/>
+          <w:sz w:val="21"/>
+          <w:szCs w:val="21"/>
+          <w:lang w:val="en-US"/>
+        </w:rPr>
+        <w:t>{</w:t>
+      </w:r>
+    </w:p>
+    <w:p>
+      <w:pPr>
+        <w:shd w:val="clear" w:color="auto" w:fill="1E1E1E"/>
+        <w:spacing w:after="0" w:line="285" w:lineRule="atLeast"/>
+        <w:rPr>
+          <w:rFonts w:ascii="Consolas" w:eastAsia="Times New Roman" w:hAnsi="Consolas" w:cs="Times New Roman"/>
+          <w:color w:val="D4D4D4"/>
+          <w:sz w:val="21"/>
+          <w:szCs w:val="21"/>
+          <w:lang w:val="en-US"/>
+        </w:rPr>
+      </w:pPr>
+      <w:r>
+        <w:rPr>
+          <w:rFonts w:ascii="Consolas" w:eastAsia="Times New Roman" w:hAnsi="Consolas" w:cs="Times New Roman"/>
+          <w:color w:val="D4D4D4"/>
+          <w:sz w:val="21"/>
+          <w:szCs w:val="21"/>
+          <w:lang w:val="en-US"/>
+        </w:rPr>
+        <w:t xml:space="preserve">    struct </w:t>
+      </w:r>
+      <w:proofErr w:type="spellStart"/>
+      <w:r>
+        <w:rPr>
+          <w:rFonts w:ascii="Consolas" w:eastAsia="Times New Roman" w:hAnsi="Consolas" w:cs="Times New Roman"/>
+          <w:color w:val="D4D4D4"/>
+          <w:sz w:val="21"/>
+          <w:szCs w:val="21"/>
+          <w:lang w:val="en-US"/>
+        </w:rPr>
+        <w:t>AdjListNode</w:t>
+      </w:r>
+      <w:proofErr w:type="spellEnd"/>
+      <w:r>
+        <w:rPr>
+          <w:rFonts w:ascii="Consolas" w:eastAsia="Times New Roman" w:hAnsi="Consolas" w:cs="Times New Roman"/>
+          <w:color w:val="D4D4D4"/>
+          <w:sz w:val="21"/>
+          <w:szCs w:val="21"/>
+          <w:lang w:val="en-US"/>
+        </w:rPr>
+        <w:t xml:space="preserve"> *head;</w:t>
+      </w:r>
+    </w:p>
+    <w:p>
+      <w:pPr>
+        <w:shd w:val="clear" w:color="auto" w:fill="1E1E1E"/>
+        <w:spacing w:after="0" w:line="285" w:lineRule="atLeast"/>
+        <w:rPr>
+          <w:rFonts w:ascii="Consolas" w:eastAsia="Times New Roman" w:hAnsi="Consolas" w:cs="Times New Roman"/>
+          <w:color w:val="D4D4D4"/>
+          <w:sz w:val="21"/>
+          <w:szCs w:val="21"/>
+          <w:lang w:val="en-US"/>
+        </w:rPr>
+      </w:pPr>
+      <w:r>
+        <w:rPr>
+          <w:rFonts w:ascii="Consolas" w:eastAsia="Times New Roman" w:hAnsi="Consolas" w:cs="Times New Roman"/>
+          <w:color w:val="D4D4D4"/>
+          <w:sz w:val="21"/>
+          <w:szCs w:val="21"/>
+          <w:lang w:val="en-US"/>
+        </w:rPr>
+        <w:t>};</w:t>
+      </w:r>
+    </w:p>
+    <w:p>
+      <w:pPr>
+        <w:shd w:val="clear" w:color="auto" w:fill="1E1E1E"/>
+        <w:spacing w:after="0" w:line="285" w:lineRule="atLeast"/>
+        <w:rPr>
+          <w:rFonts w:ascii="Consolas" w:eastAsia="Times New Roman" w:hAnsi="Consolas" w:cs="Times New Roman"/>
+          <w:color w:val="D4D4D4"/>
+          <w:sz w:val="21"/>
+          <w:szCs w:val="21"/>
+          <w:lang w:val="en-US"/>
+        </w:rPr>
+      </w:pPr>
+      <w:r>
+        <w:rPr>
+          <w:rFonts w:ascii="Consolas" w:eastAsia="Times New Roman" w:hAnsi="Consolas" w:cs="Times New Roman"/>
+          <w:color w:val="D4D4D4"/>
+          <w:sz w:val="21"/>
+          <w:szCs w:val="21"/>
+          <w:lang w:val="en-US"/>
+        </w:rPr>
+        <w:t xml:space="preserve"> </w:t>
+      </w:r>
+    </w:p>
+    <w:p>
+      <w:pPr>
+        <w:shd w:val="clear" w:color="auto" w:fill="1E1E1E"/>
+        <w:spacing w:after="0" w:line="285" w:lineRule="atLeast"/>
+        <w:rPr>
+          <w:rFonts w:ascii="Consolas" w:eastAsia="Times New Roman" w:hAnsi="Consolas" w:cs="Times New Roman"/>
+          <w:color w:val="D4D4D4"/>
+          <w:sz w:val="21"/>
+          <w:szCs w:val="21"/>
+          <w:lang w:val="en-US"/>
+        </w:rPr>
+      </w:pPr>
+      <w:r>
+        <w:rPr>
+          <w:rFonts w:ascii="Consolas" w:eastAsia="Times New Roman" w:hAnsi="Consolas" w:cs="Times New Roman"/>
+          <w:color w:val="D4D4D4"/>
+          <w:sz w:val="21"/>
+          <w:szCs w:val="21"/>
+          <w:lang w:val="en-US"/>
+        </w:rPr>
+        <w:t>/*</w:t>
+      </w:r>
+    </w:p>
+    <w:p>
+      <w:pPr>
+        <w:shd w:val="clear" w:color="auto" w:fill="1E1E1E"/>
+        <w:spacing w:after="0" w:line="285" w:lineRule="atLeast"/>
+        <w:rPr>
+          <w:rFonts w:ascii="Consolas" w:eastAsia="Times New Roman" w:hAnsi="Consolas" w:cs="Times New Roman"/>
+          <w:color w:val="D4D4D4"/>
+          <w:sz w:val="21"/>
+          <w:szCs w:val="21"/>
+          <w:lang w:val="en-US"/>
+        </w:rPr>
+      </w:pPr>
+      <w:r>
+        <w:rPr>
+          <w:rFonts w:ascii="Consolas" w:eastAsia="Times New Roman" w:hAnsi="Consolas" w:cs="Times New Roman"/>
+          <w:color w:val="D4D4D4"/>
+          <w:sz w:val="21"/>
+          <w:szCs w:val="21"/>
+          <w:lang w:val="en-US"/>
+        </w:rPr>
+        <w:t xml:space="preserve"> * Class Graph</w:t>
+      </w:r>
+    </w:p>
+    <w:p>
+      <w:pPr>
+        <w:shd w:val="clear" w:color="auto" w:fill="1E1E1E"/>
+        <w:spacing w:after="0" w:line="285" w:lineRule="atLeast"/>
+        <w:rPr>
+          <w:rFonts w:ascii="Consolas" w:eastAsia="Times New Roman" w:hAnsi="Consolas" w:cs="Times New Roman"/>
+          <w:color w:val="D4D4D4"/>
+          <w:sz w:val="21"/>
+          <w:szCs w:val="21"/>
+          <w:lang w:val="en-US"/>
+        </w:rPr>
+      </w:pPr>
+      <w:r>
+        <w:rPr>
+          <w:rFonts w:ascii="Consolas" w:eastAsia="Times New Roman" w:hAnsi="Consolas" w:cs="Times New Roman"/>
+          <w:color w:val="D4D4D4"/>
+          <w:sz w:val="21"/>
+          <w:szCs w:val="21"/>
+          <w:lang w:val="en-US"/>
+        </w:rPr>
+        <w:t xml:space="preserve"> */ </w:t>
+      </w:r>
+    </w:p>
+    <w:p>
+      <w:pPr>
+        <w:shd w:val="clear" w:color="auto" w:fill="1E1E1E"/>
+        <w:spacing w:after="0" w:line="285" w:lineRule="atLeast"/>
+        <w:rPr>
+          <w:rFonts w:ascii="Consolas" w:eastAsia="Times New Roman" w:hAnsi="Consolas" w:cs="Times New Roman"/>
+          <w:color w:val="D4D4D4"/>
+          <w:sz w:val="21"/>
+          <w:szCs w:val="21"/>
+          <w:lang w:val="en-US"/>
+        </w:rPr>
+      </w:pPr>
+      <w:r>
+        <w:rPr>
+          <w:rFonts w:ascii="Consolas" w:eastAsia="Times New Roman" w:hAnsi="Consolas" w:cs="Times New Roman"/>
+          <w:color w:val="D4D4D4"/>
+          <w:sz w:val="21"/>
+          <w:szCs w:val="21"/>
+          <w:lang w:val="en-US"/>
+        </w:rPr>
+        <w:t>class Graph</w:t>
+      </w:r>
+    </w:p>
+    <w:p>
+      <w:pPr>
+        <w:shd w:val="clear" w:color="auto" w:fill="1E1E1E"/>
+        <w:spacing w:after="0" w:line="285" w:lineRule="atLeast"/>
+        <w:rPr>
+          <w:rFonts w:ascii="Consolas" w:eastAsia="Times New Roman" w:hAnsi="Consolas" w:cs="Times New Roman"/>
+          <w:color w:val="D4D4D4"/>
+          <w:sz w:val="21"/>
+          <w:szCs w:val="21"/>
+          <w:lang w:val="en-US"/>
+        </w:rPr>
+      </w:pPr>
+      <w:r>
+        <w:rPr>
+          <w:rFonts w:ascii="Consolas" w:eastAsia="Times New Roman" w:hAnsi="Consolas" w:cs="Times New Roman"/>
+          <w:color w:val="D4D4D4"/>
+          <w:sz w:val="21"/>
+          <w:szCs w:val="21"/>
+          <w:lang w:val="en-US"/>
+        </w:rPr>
+        <w:t>{</w:t>
+      </w:r>
+    </w:p>
+    <w:p>
+      <w:pPr>
+        <w:shd w:val="clear" w:color="auto" w:fill="1E1E1E"/>
+        <w:spacing w:after="0" w:line="285" w:lineRule="atLeast"/>
+        <w:rPr>
+          <w:rFonts w:ascii="Consolas" w:eastAsia="Times New Roman" w:hAnsi="Consolas" w:cs="Times New Roman"/>
+          <w:color w:val="D4D4D4"/>
+          <w:sz w:val="21"/>
+          <w:szCs w:val="21"/>
+          <w:lang w:val="en-US"/>
+        </w:rPr>
+      </w:pPr>
+      <w:r>
+        <w:rPr>
+          <w:rFonts w:ascii="Consolas" w:eastAsia="Times New Roman" w:hAnsi="Consolas" w:cs="Times New Roman"/>
+          <w:color w:val="D4D4D4"/>
+          <w:sz w:val="21"/>
+          <w:szCs w:val="21"/>
+          <w:lang w:val="en-US"/>
+        </w:rPr>
+        <w:t xml:space="preserve">    private:</w:t>
+      </w:r>
+    </w:p>
+    <w:p>
+      <w:pPr>
+        <w:shd w:val="clear" w:color="auto" w:fill="1E1E1E"/>
+        <w:spacing w:after="0" w:line="285" w:lineRule="atLeast"/>
+        <w:rPr>
+          <w:rFonts w:ascii="Consolas" w:eastAsia="Times New Roman" w:hAnsi="Consolas" w:cs="Times New Roman"/>
+          <w:color w:val="D4D4D4"/>
+          <w:sz w:val="21"/>
+          <w:szCs w:val="21"/>
+          <w:lang w:val="en-US"/>
+        </w:rPr>
+      </w:pPr>
+      <w:r>
+        <w:rPr>
+          <w:rFonts w:ascii="Consolas" w:eastAsia="Times New Roman" w:hAnsi="Consolas" w:cs="Times New Roman"/>
+          <w:color w:val="D4D4D4"/>
+          <w:sz w:val="21"/>
+          <w:szCs w:val="21"/>
+          <w:lang w:val="en-US"/>
+        </w:rPr>
+        <w:t xml:space="preserve">        int V;</w:t>
+      </w:r>
+    </w:p>
+    <w:p>
+      <w:pPr>
+        <w:shd w:val="clear" w:color="auto" w:fill="1E1E1E"/>
+        <w:spacing w:after="0" w:line="285" w:lineRule="atLeast"/>
+        <w:rPr>
+          <w:rFonts w:ascii="Consolas" w:eastAsia="Times New Roman" w:hAnsi="Consolas" w:cs="Times New Roman"/>
+          <w:color w:val="D4D4D4"/>
+          <w:sz w:val="21"/>
+          <w:szCs w:val="21"/>
+          <w:lang w:val="en-US"/>
+        </w:rPr>
+      </w:pPr>
+      <w:r>
+        <w:rPr>
+          <w:rFonts w:ascii="Consolas" w:eastAsia="Times New Roman" w:hAnsi="Consolas" w:cs="Times New Roman"/>
+          <w:color w:val="D4D4D4"/>
+          <w:sz w:val="21"/>
+          <w:szCs w:val="21"/>
+          <w:lang w:val="en-US"/>
+        </w:rPr>
+        <w:t xml:space="preserve">        struct </w:t>
+      </w:r>
+      <w:proofErr w:type="spellStart"/>
+      <w:r>
+        <w:rPr>
+          <w:rFonts w:ascii="Consolas" w:eastAsia="Times New Roman" w:hAnsi="Consolas" w:cs="Times New Roman"/>
+          <w:color w:val="D4D4D4"/>
+          <w:sz w:val="21"/>
+          <w:szCs w:val="21"/>
+          <w:lang w:val="en-US"/>
+        </w:rPr>
+        <w:t>AdjList</w:t>
+      </w:r>
+      <w:proofErr w:type="spellEnd"/>
+      <w:r>
+        <w:rPr>
+          <w:rFonts w:ascii="Consolas" w:eastAsia="Times New Roman" w:hAnsi="Consolas" w:cs="Times New Roman"/>
+          <w:color w:val="D4D4D4"/>
+          <w:sz w:val="21"/>
+          <w:szCs w:val="21"/>
+          <w:lang w:val="en-US"/>
+        </w:rPr>
+        <w:t>* array;</w:t>
+      </w:r>
+    </w:p>
+    <w:p>
+      <w:pPr>
+        <w:shd w:val="clear" w:color="auto" w:fill="1E1E1E"/>
+        <w:spacing w:after="0" w:line="285" w:lineRule="atLeast"/>
+        <w:rPr>
+          <w:rFonts w:ascii="Consolas" w:eastAsia="Times New Roman" w:hAnsi="Consolas" w:cs="Times New Roman"/>
+          <w:color w:val="D4D4D4"/>
+          <w:sz w:val="21"/>
+          <w:szCs w:val="21"/>
+          <w:lang w:val="en-US"/>
+        </w:rPr>
+      </w:pPr>
+      <w:r>
+        <w:rPr>
+          <w:rFonts w:ascii="Consolas" w:eastAsia="Times New Roman" w:hAnsi="Consolas" w:cs="Times New Roman"/>
+          <w:color w:val="D4D4D4"/>
+          <w:sz w:val="21"/>
+          <w:szCs w:val="21"/>
+          <w:lang w:val="en-US"/>
+        </w:rPr>
+        <w:t xml:space="preserve">    public:</w:t>
+      </w:r>
+    </w:p>
+    <w:p>
+      <w:pPr>
+        <w:shd w:val="clear" w:color="auto" w:fill="1E1E1E"/>
+        <w:spacing w:after="0" w:line="285" w:lineRule="atLeast"/>
+        <w:rPr>
+          <w:rFonts w:ascii="Consolas" w:eastAsia="Times New Roman" w:hAnsi="Consolas" w:cs="Times New Roman"/>
+          <w:color w:val="D4D4D4"/>
+          <w:sz w:val="21"/>
+          <w:szCs w:val="21"/>
+          <w:lang w:val="en-US"/>
+        </w:rPr>
+      </w:pPr>
+      <w:r>
+        <w:rPr>
+          <w:rFonts w:ascii="Consolas" w:eastAsia="Times New Roman" w:hAnsi="Consolas" w:cs="Times New Roman"/>
+          <w:color w:val="D4D4D4"/>
+          <w:sz w:val="21"/>
+          <w:szCs w:val="21"/>
+          <w:lang w:val="en-US"/>
+        </w:rPr>
+        <w:t xml:space="preserve">        </w:t>
+      </w:r>
+      <w:proofErr w:type="gramStart"/>
+      <w:r>
+        <w:rPr>
+          <w:rFonts w:ascii="Consolas" w:eastAsia="Times New Roman" w:hAnsi="Consolas" w:cs="Times New Roman"/>
+          <w:color w:val="D4D4D4"/>
+          <w:sz w:val="21"/>
+          <w:szCs w:val="21"/>
+          <w:lang w:val="en-US"/>
+        </w:rPr>
+        <w:t>Graph(</w:t>
+      </w:r>
+      <w:proofErr w:type="gramEnd"/>
+      <w:r>
+        <w:rPr>
+          <w:rFonts w:ascii="Consolas" w:eastAsia="Times New Roman" w:hAnsi="Consolas" w:cs="Times New Roman"/>
+          <w:color w:val="D4D4D4"/>
+          <w:sz w:val="21"/>
+          <w:szCs w:val="21"/>
+          <w:lang w:val="en-US"/>
+        </w:rPr>
+        <w:t>int V)</w:t>
+      </w:r>
+    </w:p>
+    <w:p>
+      <w:pPr>
+        <w:shd w:val="clear" w:color="auto" w:fill="1E1E1E"/>
+        <w:spacing w:after="0" w:line="285" w:lineRule="atLeast"/>
+        <w:rPr>
+          <w:rFonts w:ascii="Consolas" w:eastAsia="Times New Roman" w:hAnsi="Consolas" w:cs="Times New Roman"/>
+          <w:color w:val="D4D4D4"/>
+          <w:sz w:val="21"/>
+          <w:szCs w:val="21"/>
+          <w:lang w:val="en-US"/>
+        </w:rPr>
+      </w:pPr>
+      <w:r>
+        <w:rPr>
+          <w:rFonts w:ascii="Consolas" w:eastAsia="Times New Roman" w:hAnsi="Consolas" w:cs="Times New Roman"/>
+          <w:color w:val="D4D4D4"/>
+          <w:sz w:val="21"/>
+          <w:szCs w:val="21"/>
+          <w:lang w:val="en-US"/>
+        </w:rPr>
+        <w:t xml:space="preserve">        {</w:t>
+      </w:r>
+    </w:p>
+    <w:p>
+      <w:pPr>
+        <w:shd w:val="clear" w:color="auto" w:fill="1E1E1E"/>
+        <w:spacing w:after="0" w:line="285" w:lineRule="atLeast"/>
+        <w:rPr>
+          <w:rFonts w:ascii="Consolas" w:eastAsia="Times New Roman" w:hAnsi="Consolas" w:cs="Times New Roman"/>
+          <w:color w:val="D4D4D4"/>
+          <w:sz w:val="21"/>
+          <w:szCs w:val="21"/>
+          <w:lang w:val="en-US"/>
+        </w:rPr>
+      </w:pPr>
+      <w:r>
+        <w:rPr>
+          <w:rFonts w:ascii="Consolas" w:eastAsia="Times New Roman" w:hAnsi="Consolas" w:cs="Times New Roman"/>
+          <w:color w:val="D4D4D4"/>
+          <w:sz w:val="21"/>
+          <w:szCs w:val="21"/>
+          <w:lang w:val="en-US"/>
+        </w:rPr>
+        <w:t xml:space="preserve">            this-&gt;V = V;</w:t>
+      </w:r>
+    </w:p>
+    <w:p>
+      <w:pPr>
+        <w:shd w:val="clear" w:color="auto" w:fill="1E1E1E"/>
+        <w:spacing w:after="0" w:line="285" w:lineRule="atLeast"/>
+        <w:rPr>
+          <w:rFonts w:ascii="Consolas" w:eastAsia="Times New Roman" w:hAnsi="Consolas" w:cs="Times New Roman"/>
+          <w:color w:val="D4D4D4"/>
+          <w:sz w:val="21"/>
+          <w:szCs w:val="21"/>
+          <w:lang w:val="en-US"/>
+        </w:rPr>
+      </w:pPr>
+      <w:r>
+        <w:rPr>
+          <w:rFonts w:ascii="Consolas" w:eastAsia="Times New Roman" w:hAnsi="Consolas" w:cs="Times New Roman"/>
+          <w:color w:val="D4D4D4"/>
+          <w:sz w:val="21"/>
+          <w:szCs w:val="21"/>
+          <w:lang w:val="en-US"/>
+        </w:rPr>
+        <w:lastRenderedPageBreak/>
+        <w:t xml:space="preserve">            array = new </w:t>
+      </w:r>
+      <w:proofErr w:type="spellStart"/>
+      <w:r>
+        <w:rPr>
+          <w:rFonts w:ascii="Consolas" w:eastAsia="Times New Roman" w:hAnsi="Consolas" w:cs="Times New Roman"/>
+          <w:color w:val="D4D4D4"/>
+          <w:sz w:val="21"/>
+          <w:szCs w:val="21"/>
+          <w:lang w:val="en-US"/>
+        </w:rPr>
+        <w:t>AdjList</w:t>
+      </w:r>
+      <w:proofErr w:type="spellEnd"/>
+      <w:r>
+        <w:rPr>
+          <w:rFonts w:ascii="Consolas" w:eastAsia="Times New Roman" w:hAnsi="Consolas" w:cs="Times New Roman"/>
+          <w:color w:val="D4D4D4"/>
+          <w:sz w:val="21"/>
+          <w:szCs w:val="21"/>
+          <w:lang w:val="en-US"/>
+        </w:rPr>
+        <w:t xml:space="preserve"> [V];</w:t>
+      </w:r>
+    </w:p>
+    <w:p>
+      <w:pPr>
+        <w:shd w:val="clear" w:color="auto" w:fill="1E1E1E"/>
+        <w:spacing w:after="0" w:line="285" w:lineRule="atLeast"/>
+        <w:rPr>
+          <w:rFonts w:ascii="Consolas" w:eastAsia="Times New Roman" w:hAnsi="Consolas" w:cs="Times New Roman"/>
+          <w:color w:val="D4D4D4"/>
+          <w:sz w:val="21"/>
+          <w:szCs w:val="21"/>
+          <w:lang w:val="en-US"/>
+        </w:rPr>
+      </w:pPr>
+      <w:r>
+        <w:rPr>
+          <w:rFonts w:ascii="Consolas" w:eastAsia="Times New Roman" w:hAnsi="Consolas" w:cs="Times New Roman"/>
+          <w:color w:val="D4D4D4"/>
+          <w:sz w:val="21"/>
+          <w:szCs w:val="21"/>
+          <w:lang w:val="en-US"/>
+        </w:rPr>
+        <w:t xml:space="preserve">            for (int </w:t>
+      </w:r>
+      <w:proofErr w:type="spellStart"/>
+      <w:r>
+        <w:rPr>
+          <w:rFonts w:ascii="Consolas" w:eastAsia="Times New Roman" w:hAnsi="Consolas" w:cs="Times New Roman"/>
+          <w:color w:val="D4D4D4"/>
+          <w:sz w:val="21"/>
+          <w:szCs w:val="21"/>
+          <w:lang w:val="en-US"/>
+        </w:rPr>
+        <w:t>i</w:t>
+      </w:r>
+      <w:proofErr w:type="spellEnd"/>
+      <w:r>
+        <w:rPr>
+          <w:rFonts w:ascii="Consolas" w:eastAsia="Times New Roman" w:hAnsi="Consolas" w:cs="Times New Roman"/>
+          <w:color w:val="D4D4D4"/>
+          <w:sz w:val="21"/>
+          <w:szCs w:val="21"/>
+          <w:lang w:val="en-US"/>
+        </w:rPr>
+        <w:t xml:space="preserve"> = 0; </w:t>
+      </w:r>
+      <w:proofErr w:type="spellStart"/>
+      <w:r>
+        <w:rPr>
+          <w:rFonts w:ascii="Consolas" w:eastAsia="Times New Roman" w:hAnsi="Consolas" w:cs="Times New Roman"/>
+          <w:color w:val="D4D4D4"/>
+          <w:sz w:val="21"/>
+          <w:szCs w:val="21"/>
+          <w:lang w:val="en-US"/>
+        </w:rPr>
+        <w:t>i</w:t>
+      </w:r>
+      <w:proofErr w:type="spellEnd"/>
+      <w:r>
+        <w:rPr>
+          <w:rFonts w:ascii="Consolas" w:eastAsia="Times New Roman" w:hAnsi="Consolas" w:cs="Times New Roman"/>
+          <w:color w:val="D4D4D4"/>
+          <w:sz w:val="21"/>
+          <w:szCs w:val="21"/>
+          <w:lang w:val="en-US"/>
+        </w:rPr>
+        <w:t xml:space="preserve"> &lt; V; ++</w:t>
+      </w:r>
+      <w:proofErr w:type="spellStart"/>
+      <w:r>
+        <w:rPr>
+          <w:rFonts w:ascii="Consolas" w:eastAsia="Times New Roman" w:hAnsi="Consolas" w:cs="Times New Roman"/>
+          <w:color w:val="D4D4D4"/>
+          <w:sz w:val="21"/>
+          <w:szCs w:val="21"/>
+          <w:lang w:val="en-US"/>
+        </w:rPr>
+        <w:t>i</w:t>
+      </w:r>
+      <w:proofErr w:type="spellEnd"/>
+      <w:r>
+        <w:rPr>
+          <w:rFonts w:ascii="Consolas" w:eastAsia="Times New Roman" w:hAnsi="Consolas" w:cs="Times New Roman"/>
+          <w:color w:val="D4D4D4"/>
+          <w:sz w:val="21"/>
+          <w:szCs w:val="21"/>
+          <w:lang w:val="en-US"/>
+        </w:rPr>
+        <w:t>)</w:t>
+      </w:r>
+    </w:p>
+    <w:p>
+      <w:pPr>
+        <w:shd w:val="clear" w:color="auto" w:fill="1E1E1E"/>
+        <w:spacing w:after="0" w:line="285" w:lineRule="atLeast"/>
+        <w:rPr>
+          <w:rFonts w:ascii="Consolas" w:eastAsia="Times New Roman" w:hAnsi="Consolas" w:cs="Times New Roman"/>
+          <w:color w:val="D4D4D4"/>
+          <w:sz w:val="21"/>
+          <w:szCs w:val="21"/>
+          <w:lang w:val="en-US"/>
+        </w:rPr>
+      </w:pPr>
+      <w:r>
+        <w:rPr>
+          <w:rFonts w:ascii="Consolas" w:eastAsia="Times New Roman" w:hAnsi="Consolas" w:cs="Times New Roman"/>
+          <w:color w:val="D4D4D4"/>
+          <w:sz w:val="21"/>
+          <w:szCs w:val="21"/>
+          <w:lang w:val="en-US"/>
+        </w:rPr>
+        <w:t xml:space="preserve">                array[</w:t>
+      </w:r>
+      <w:proofErr w:type="spellStart"/>
+      <w:r>
+        <w:rPr>
+          <w:rFonts w:ascii="Consolas" w:eastAsia="Times New Roman" w:hAnsi="Consolas" w:cs="Times New Roman"/>
+          <w:color w:val="D4D4D4"/>
+          <w:sz w:val="21"/>
+          <w:szCs w:val="21"/>
+          <w:lang w:val="en-US"/>
+        </w:rPr>
+        <w:t>i</w:t>
+      </w:r>
+      <w:proofErr w:type="spellEnd"/>
+      <w:proofErr w:type="gramStart"/>
+      <w:r>
+        <w:rPr>
+          <w:rFonts w:ascii="Consolas" w:eastAsia="Times New Roman" w:hAnsi="Consolas" w:cs="Times New Roman"/>
+          <w:color w:val="D4D4D4"/>
+          <w:sz w:val="21"/>
+          <w:szCs w:val="21"/>
+          <w:lang w:val="en-US"/>
+        </w:rPr>
+        <w:t>].head</w:t>
+      </w:r>
+      <w:proofErr w:type="gramEnd"/>
+      <w:r>
+        <w:rPr>
+          <w:rFonts w:ascii="Consolas" w:eastAsia="Times New Roman" w:hAnsi="Consolas" w:cs="Times New Roman"/>
+          <w:color w:val="D4D4D4"/>
+          <w:sz w:val="21"/>
+          <w:szCs w:val="21"/>
+          <w:lang w:val="en-US"/>
+        </w:rPr>
+        <w:t xml:space="preserve"> = NULL;</w:t>
+      </w:r>
+    </w:p>
+    <w:p>
+      <w:pPr>
+        <w:shd w:val="clear" w:color="auto" w:fill="1E1E1E"/>
+        <w:spacing w:after="0" w:line="285" w:lineRule="atLeast"/>
+        <w:rPr>
+          <w:rFonts w:ascii="Consolas" w:eastAsia="Times New Roman" w:hAnsi="Consolas" w:cs="Times New Roman"/>
+          <w:color w:val="D4D4D4"/>
+          <w:sz w:val="21"/>
+          <w:szCs w:val="21"/>
+          <w:lang w:val="en-US"/>
+        </w:rPr>
+      </w:pPr>
+      <w:r>
+        <w:rPr>
+          <w:rFonts w:ascii="Consolas" w:eastAsia="Times New Roman" w:hAnsi="Consolas" w:cs="Times New Roman"/>
+          <w:color w:val="D4D4D4"/>
+          <w:sz w:val="21"/>
+          <w:szCs w:val="21"/>
+          <w:lang w:val="en-US"/>
+        </w:rPr>
+        <w:t xml:space="preserve">        }</w:t>
+      </w:r>
+    </w:p>
+    <w:p>
+      <w:pPr>
+        <w:shd w:val="clear" w:color="auto" w:fill="1E1E1E"/>
+        <w:spacing w:after="0" w:line="285" w:lineRule="atLeast"/>
+        <w:rPr>
+          <w:rFonts w:ascii="Consolas" w:eastAsia="Times New Roman" w:hAnsi="Consolas" w:cs="Times New Roman"/>
+          <w:color w:val="D4D4D4"/>
+          <w:sz w:val="21"/>
+          <w:szCs w:val="21"/>
+          <w:lang w:val="en-US"/>
+        </w:rPr>
+      </w:pPr>
+      <w:r>
+        <w:rPr>
+          <w:rFonts w:ascii="Consolas" w:eastAsia="Times New Roman" w:hAnsi="Consolas" w:cs="Times New Roman"/>
+          <w:color w:val="D4D4D4"/>
+          <w:sz w:val="21"/>
+          <w:szCs w:val="21"/>
+          <w:lang w:val="en-US"/>
+        </w:rPr>
+        <w:t xml:space="preserve">        /*</w:t>
+      </w:r>
+    </w:p>
+    <w:p>
+      <w:pPr>
+        <w:shd w:val="clear" w:color="auto" w:fill="1E1E1E"/>
+        <w:spacing w:after="0" w:line="285" w:lineRule="atLeast"/>
+        <w:rPr>
+          <w:rFonts w:ascii="Consolas" w:eastAsia="Times New Roman" w:hAnsi="Consolas" w:cs="Times New Roman"/>
+          <w:color w:val="D4D4D4"/>
+          <w:sz w:val="21"/>
+          <w:szCs w:val="21"/>
+          <w:lang w:val="en-US"/>
+        </w:rPr>
+      </w:pPr>
+      <w:r>
+        <w:rPr>
+          <w:rFonts w:ascii="Consolas" w:eastAsia="Times New Roman" w:hAnsi="Consolas" w:cs="Times New Roman"/>
+          <w:color w:val="D4D4D4"/>
+          <w:sz w:val="21"/>
+          <w:szCs w:val="21"/>
+          <w:lang w:val="en-US"/>
+        </w:rPr>
+        <w:t xml:space="preserve">         * Creating New Adjacency List Node</w:t>
+      </w:r>
+    </w:p>
+    <w:p>
+      <w:pPr>
+        <w:shd w:val="clear" w:color="auto" w:fill="1E1E1E"/>
+        <w:spacing w:after="0" w:line="285" w:lineRule="atLeast"/>
+        <w:rPr>
+          <w:rFonts w:ascii="Consolas" w:eastAsia="Times New Roman" w:hAnsi="Consolas" w:cs="Times New Roman"/>
+          <w:color w:val="D4D4D4"/>
+          <w:sz w:val="21"/>
+          <w:szCs w:val="21"/>
+          <w:lang w:val="en-US"/>
+        </w:rPr>
+      </w:pPr>
+      <w:r>
+        <w:rPr>
+          <w:rFonts w:ascii="Consolas" w:eastAsia="Times New Roman" w:hAnsi="Consolas" w:cs="Times New Roman"/>
+          <w:color w:val="D4D4D4"/>
+          <w:sz w:val="21"/>
+          <w:szCs w:val="21"/>
+          <w:lang w:val="en-US"/>
+        </w:rPr>
+        <w:t xml:space="preserve">         */ </w:t>
+      </w:r>
+    </w:p>
+    <w:p>
+      <w:pPr>
+        <w:shd w:val="clear" w:color="auto" w:fill="1E1E1E"/>
+        <w:spacing w:after="0" w:line="285" w:lineRule="atLeast"/>
+        <w:rPr>
+          <w:rFonts w:ascii="Consolas" w:eastAsia="Times New Roman" w:hAnsi="Consolas" w:cs="Times New Roman"/>
+          <w:color w:val="D4D4D4"/>
+          <w:sz w:val="21"/>
+          <w:szCs w:val="21"/>
+          <w:lang w:val="en-US"/>
+        </w:rPr>
+      </w:pPr>
+      <w:r>
+        <w:rPr>
+          <w:rFonts w:ascii="Consolas" w:eastAsia="Times New Roman" w:hAnsi="Consolas" w:cs="Times New Roman"/>
+          <w:color w:val="D4D4D4"/>
+          <w:sz w:val="21"/>
+          <w:szCs w:val="21"/>
+          <w:lang w:val="en-US"/>
+        </w:rPr>
+        <w:t xml:space="preserve">        </w:t>
+      </w:r>
+      <w:proofErr w:type="spellStart"/>
+      <w:r>
+        <w:rPr>
+          <w:rFonts w:ascii="Consolas" w:eastAsia="Times New Roman" w:hAnsi="Consolas" w:cs="Times New Roman"/>
+          <w:color w:val="D4D4D4"/>
+          <w:sz w:val="21"/>
+          <w:szCs w:val="21"/>
+          <w:lang w:val="en-US"/>
+        </w:rPr>
+        <w:t>AdjListNode</w:t>
+      </w:r>
+      <w:proofErr w:type="spellEnd"/>
+      <w:r>
+        <w:rPr>
+          <w:rFonts w:ascii="Consolas" w:eastAsia="Times New Roman" w:hAnsi="Consolas" w:cs="Times New Roman"/>
+          <w:color w:val="D4D4D4"/>
+          <w:sz w:val="21"/>
+          <w:szCs w:val="21"/>
+          <w:lang w:val="en-US"/>
+        </w:rPr>
+        <w:t xml:space="preserve">* </w:t>
+      </w:r>
+      <w:proofErr w:type="spellStart"/>
+      <w:proofErr w:type="gramStart"/>
+      <w:r>
+        <w:rPr>
+          <w:rFonts w:ascii="Consolas" w:eastAsia="Times New Roman" w:hAnsi="Consolas" w:cs="Times New Roman"/>
+          <w:color w:val="D4D4D4"/>
+          <w:sz w:val="21"/>
+          <w:szCs w:val="21"/>
+          <w:lang w:val="en-US"/>
+        </w:rPr>
+        <w:t>newAdjListNode</w:t>
+      </w:r>
+      <w:proofErr w:type="spellEnd"/>
+      <w:r>
+        <w:rPr>
+          <w:rFonts w:ascii="Consolas" w:eastAsia="Times New Roman" w:hAnsi="Consolas" w:cs="Times New Roman"/>
+          <w:color w:val="D4D4D4"/>
+          <w:sz w:val="21"/>
+          <w:szCs w:val="21"/>
+          <w:lang w:val="en-US"/>
+        </w:rPr>
+        <w:t>(</w:t>
+      </w:r>
+      <w:proofErr w:type="gramEnd"/>
+      <w:r>
+        <w:rPr>
+          <w:rFonts w:ascii="Consolas" w:eastAsia="Times New Roman" w:hAnsi="Consolas" w:cs="Times New Roman"/>
+          <w:color w:val="D4D4D4"/>
+          <w:sz w:val="21"/>
+          <w:szCs w:val="21"/>
+          <w:lang w:val="en-US"/>
+        </w:rPr>
+        <w:t xml:space="preserve">int </w:t>
+      </w:r>
+      <w:proofErr w:type="spellStart"/>
+      <w:r>
+        <w:rPr>
+          <w:rFonts w:ascii="Consolas" w:eastAsia="Times New Roman" w:hAnsi="Consolas" w:cs="Times New Roman"/>
+          <w:color w:val="D4D4D4"/>
+          <w:sz w:val="21"/>
+          <w:szCs w:val="21"/>
+          <w:lang w:val="en-US"/>
+        </w:rPr>
+        <w:t>dest</w:t>
+      </w:r>
+      <w:proofErr w:type="spellEnd"/>
+      <w:r>
+        <w:rPr>
+          <w:rFonts w:ascii="Consolas" w:eastAsia="Times New Roman" w:hAnsi="Consolas" w:cs="Times New Roman"/>
+          <w:color w:val="D4D4D4"/>
+          <w:sz w:val="21"/>
+          <w:szCs w:val="21"/>
+          <w:lang w:val="en-US"/>
+        </w:rPr>
+        <w:t>)</w:t>
+      </w:r>
+    </w:p>
+    <w:p>
+      <w:pPr>
+        <w:shd w:val="clear" w:color="auto" w:fill="1E1E1E"/>
+        <w:spacing w:after="0" w:line="285" w:lineRule="atLeast"/>
+        <w:rPr>
+          <w:rFonts w:ascii="Consolas" w:eastAsia="Times New Roman" w:hAnsi="Consolas" w:cs="Times New Roman"/>
+          <w:color w:val="D4D4D4"/>
+          <w:sz w:val="21"/>
+          <w:szCs w:val="21"/>
+          <w:lang w:val="en-US"/>
+        </w:rPr>
+      </w:pPr>
+      <w:r>
+        <w:rPr>
+          <w:rFonts w:ascii="Consolas" w:eastAsia="Times New Roman" w:hAnsi="Consolas" w:cs="Times New Roman"/>
+          <w:color w:val="D4D4D4"/>
+          <w:sz w:val="21"/>
+          <w:szCs w:val="21"/>
+          <w:lang w:val="en-US"/>
+        </w:rPr>
+        <w:t xml:space="preserve">        {</w:t>
+      </w:r>
+    </w:p>
+    <w:p>
+      <w:pPr>
+        <w:shd w:val="clear" w:color="auto" w:fill="1E1E1E"/>
+        <w:spacing w:after="0" w:line="285" w:lineRule="atLeast"/>
+        <w:rPr>
+          <w:rFonts w:ascii="Consolas" w:eastAsia="Times New Roman" w:hAnsi="Consolas" w:cs="Times New Roman"/>
+          <w:color w:val="D4D4D4"/>
+          <w:sz w:val="21"/>
+          <w:szCs w:val="21"/>
+          <w:lang w:val="en-US"/>
+        </w:rPr>
+      </w:pPr>
+      <w:r>
+        <w:rPr>
+          <w:rFonts w:ascii="Consolas" w:eastAsia="Times New Roman" w:hAnsi="Consolas" w:cs="Times New Roman"/>
+          <w:color w:val="D4D4D4"/>
+          <w:sz w:val="21"/>
+          <w:szCs w:val="21"/>
+          <w:lang w:val="en-US"/>
+        </w:rPr>
+        <w:t xml:space="preserve">            </w:t>
+      </w:r>
+      <w:proofErr w:type="spellStart"/>
+      <w:r>
+        <w:rPr>
+          <w:rFonts w:ascii="Consolas" w:eastAsia="Times New Roman" w:hAnsi="Consolas" w:cs="Times New Roman"/>
+          <w:color w:val="D4D4D4"/>
+          <w:sz w:val="21"/>
+          <w:szCs w:val="21"/>
+          <w:lang w:val="en-US"/>
+        </w:rPr>
+        <w:t>AdjListNode</w:t>
+      </w:r>
+      <w:proofErr w:type="spellEnd"/>
+      <w:r>
+        <w:rPr>
+          <w:rFonts w:ascii="Consolas" w:eastAsia="Times New Roman" w:hAnsi="Consolas" w:cs="Times New Roman"/>
+          <w:color w:val="D4D4D4"/>
+          <w:sz w:val="21"/>
+          <w:szCs w:val="21"/>
+          <w:lang w:val="en-US"/>
+        </w:rPr>
+        <w:t xml:space="preserve">* </w:t>
+      </w:r>
+      <w:proofErr w:type="spellStart"/>
+      <w:r>
+        <w:rPr>
+          <w:rFonts w:ascii="Consolas" w:eastAsia="Times New Roman" w:hAnsi="Consolas" w:cs="Times New Roman"/>
+          <w:color w:val="D4D4D4"/>
+          <w:sz w:val="21"/>
+          <w:szCs w:val="21"/>
+          <w:lang w:val="en-US"/>
+        </w:rPr>
+        <w:t>newNode</w:t>
+      </w:r>
+      <w:proofErr w:type="spellEnd"/>
+      <w:r>
+        <w:rPr>
+          <w:rFonts w:ascii="Consolas" w:eastAsia="Times New Roman" w:hAnsi="Consolas" w:cs="Times New Roman"/>
+          <w:color w:val="D4D4D4"/>
+          <w:sz w:val="21"/>
+          <w:szCs w:val="21"/>
+          <w:lang w:val="en-US"/>
+        </w:rPr>
+        <w:t xml:space="preserve"> = new </w:t>
+      </w:r>
+      <w:proofErr w:type="spellStart"/>
+      <w:r>
+        <w:rPr>
+          <w:rFonts w:ascii="Consolas" w:eastAsia="Times New Roman" w:hAnsi="Consolas" w:cs="Times New Roman"/>
+          <w:color w:val="D4D4D4"/>
+          <w:sz w:val="21"/>
+          <w:szCs w:val="21"/>
+          <w:lang w:val="en-US"/>
+        </w:rPr>
+        <w:t>AdjListNode</w:t>
+      </w:r>
+      <w:proofErr w:type="spellEnd"/>
+      <w:r>
+        <w:rPr>
+          <w:rFonts w:ascii="Consolas" w:eastAsia="Times New Roman" w:hAnsi="Consolas" w:cs="Times New Roman"/>
+          <w:color w:val="D4D4D4"/>
+          <w:sz w:val="21"/>
+          <w:szCs w:val="21"/>
+          <w:lang w:val="en-US"/>
+        </w:rPr>
+        <w:t>;</w:t>
+      </w:r>
+    </w:p>
+    <w:p>
+      <w:pPr>
+        <w:shd w:val="clear" w:color="auto" w:fill="1E1E1E"/>
+        <w:spacing w:after="0" w:line="285" w:lineRule="atLeast"/>
+        <w:rPr>
+          <w:rFonts w:ascii="Consolas" w:eastAsia="Times New Roman" w:hAnsi="Consolas" w:cs="Times New Roman"/>
+          <w:color w:val="D4D4D4"/>
+          <w:sz w:val="21"/>
+          <w:szCs w:val="21"/>
+          <w:lang w:val="en-US"/>
+        </w:rPr>
+      </w:pPr>
+      <w:r>
+        <w:rPr>
+          <w:rFonts w:ascii="Consolas" w:eastAsia="Times New Roman" w:hAnsi="Consolas" w:cs="Times New Roman"/>
+          <w:color w:val="D4D4D4"/>
+          <w:sz w:val="21"/>
+          <w:szCs w:val="21"/>
+          <w:lang w:val="en-US"/>
+        </w:rPr>
+        <w:t xml:space="preserve">            </w:t>
+      </w:r>
+      <w:proofErr w:type="spellStart"/>
+      <w:r>
+        <w:rPr>
+          <w:rFonts w:ascii="Consolas" w:eastAsia="Times New Roman" w:hAnsi="Consolas" w:cs="Times New Roman"/>
+          <w:color w:val="D4D4D4"/>
+          <w:sz w:val="21"/>
+          <w:szCs w:val="21"/>
+          <w:lang w:val="en-US"/>
+        </w:rPr>
+        <w:t>newNode</w:t>
+      </w:r>
+      <w:proofErr w:type="spellEnd"/>
+      <w:r>
+        <w:rPr>
+          <w:rFonts w:ascii="Consolas" w:eastAsia="Times New Roman" w:hAnsi="Consolas" w:cs="Times New Roman"/>
+          <w:color w:val="D4D4D4"/>
+          <w:sz w:val="21"/>
+          <w:szCs w:val="21"/>
+          <w:lang w:val="en-US"/>
+        </w:rPr>
+        <w:t>-&gt;</w:t>
+      </w:r>
+      <w:proofErr w:type="spellStart"/>
+      <w:r>
+        <w:rPr>
+          <w:rFonts w:ascii="Consolas" w:eastAsia="Times New Roman" w:hAnsi="Consolas" w:cs="Times New Roman"/>
+          <w:color w:val="D4D4D4"/>
+          <w:sz w:val="21"/>
+          <w:szCs w:val="21"/>
+          <w:lang w:val="en-US"/>
+        </w:rPr>
+        <w:t>dest</w:t>
+      </w:r>
+      <w:proofErr w:type="spellEnd"/>
+      <w:r>
+        <w:rPr>
+          <w:rFonts w:ascii="Consolas" w:eastAsia="Times New Roman" w:hAnsi="Consolas" w:cs="Times New Roman"/>
+          <w:color w:val="D4D4D4"/>
+          <w:sz w:val="21"/>
+          <w:szCs w:val="21"/>
+          <w:lang w:val="en-US"/>
+        </w:rPr>
+        <w:t xml:space="preserve"> = </w:t>
+      </w:r>
+      <w:proofErr w:type="spellStart"/>
+      <w:r>
+        <w:rPr>
+          <w:rFonts w:ascii="Consolas" w:eastAsia="Times New Roman" w:hAnsi="Consolas" w:cs="Times New Roman"/>
+          <w:color w:val="D4D4D4"/>
+          <w:sz w:val="21"/>
+          <w:szCs w:val="21"/>
+          <w:lang w:val="en-US"/>
+        </w:rPr>
+        <w:t>dest</w:t>
+      </w:r>
+      <w:proofErr w:type="spellEnd"/>
+      <w:r>
+        <w:rPr>
+          <w:rFonts w:ascii="Consolas" w:eastAsia="Times New Roman" w:hAnsi="Consolas" w:cs="Times New Roman"/>
+          <w:color w:val="D4D4D4"/>
+          <w:sz w:val="21"/>
+          <w:szCs w:val="21"/>
+          <w:lang w:val="en-US"/>
+        </w:rPr>
+        <w:t>;</w:t>
+      </w:r>
+    </w:p>
+    <w:p>
+      <w:pPr>
+        <w:shd w:val="clear" w:color="auto" w:fill="1E1E1E"/>
+        <w:spacing w:after="0" w:line="285" w:lineRule="atLeast"/>
+        <w:rPr>
+          <w:rFonts w:ascii="Consolas" w:eastAsia="Times New Roman" w:hAnsi="Consolas" w:cs="Times New Roman"/>
+          <w:color w:val="D4D4D4"/>
+          <w:sz w:val="21"/>
+          <w:szCs w:val="21"/>
+          <w:lang w:val="en-US"/>
+        </w:rPr>
+      </w:pPr>
+      <w:r>
+        <w:rPr>
+          <w:rFonts w:ascii="Consolas" w:eastAsia="Times New Roman" w:hAnsi="Consolas" w:cs="Times New Roman"/>
+          <w:color w:val="D4D4D4"/>
+          <w:sz w:val="21"/>
+          <w:szCs w:val="21"/>
+          <w:lang w:val="en-US"/>
+        </w:rPr>
+        <w:t xml:space="preserve">            </w:t>
+      </w:r>
+      <w:proofErr w:type="spellStart"/>
+      <w:r>
+        <w:rPr>
+          <w:rFonts w:ascii="Consolas" w:eastAsia="Times New Roman" w:hAnsi="Consolas" w:cs="Times New Roman"/>
+          <w:color w:val="D4D4D4"/>
+          <w:sz w:val="21"/>
+          <w:szCs w:val="21"/>
+          <w:lang w:val="en-US"/>
+        </w:rPr>
+        <w:t>newNode</w:t>
+      </w:r>
+      <w:proofErr w:type="spellEnd"/>
+      <w:r>
+        <w:rPr>
+          <w:rFonts w:ascii="Consolas" w:eastAsia="Times New Roman" w:hAnsi="Consolas" w:cs="Times New Roman"/>
+          <w:color w:val="D4D4D4"/>
+          <w:sz w:val="21"/>
+          <w:szCs w:val="21"/>
+          <w:lang w:val="en-US"/>
+        </w:rPr>
+        <w:t>-&gt;next = NULL;</w:t>
+      </w:r>
+    </w:p>
+    <w:p>
+      <w:pPr>
+        <w:shd w:val="clear" w:color="auto" w:fill="1E1E1E"/>
+        <w:spacing w:after="0" w:line="285" w:lineRule="atLeast"/>
+        <w:rPr>
+          <w:rFonts w:ascii="Consolas" w:eastAsia="Times New Roman" w:hAnsi="Consolas" w:cs="Times New Roman"/>
+          <w:color w:val="D4D4D4"/>
+          <w:sz w:val="21"/>
+          <w:szCs w:val="21"/>
+          <w:lang w:val="en-US"/>
+        </w:rPr>
+      </w:pPr>
+      <w:r>
+        <w:rPr>
+          <w:rFonts w:ascii="Consolas" w:eastAsia="Times New Roman" w:hAnsi="Consolas" w:cs="Times New Roman"/>
+          <w:color w:val="D4D4D4"/>
+          <w:sz w:val="21"/>
+          <w:szCs w:val="21"/>
+          <w:lang w:val="en-US"/>
+        </w:rPr>
+        <w:t xml:space="preserve">            return </w:t>
+      </w:r>
+      <w:proofErr w:type="spellStart"/>
+      <w:r>
+        <w:rPr>
+          <w:rFonts w:ascii="Consolas" w:eastAsia="Times New Roman" w:hAnsi="Consolas" w:cs="Times New Roman"/>
+          <w:color w:val="D4D4D4"/>
+          <w:sz w:val="21"/>
+          <w:szCs w:val="21"/>
+          <w:lang w:val="en-US"/>
+        </w:rPr>
+        <w:t>newNode</w:t>
+      </w:r>
+      <w:proofErr w:type="spellEnd"/>
+      <w:r>
+        <w:rPr>
+          <w:rFonts w:ascii="Consolas" w:eastAsia="Times New Roman" w:hAnsi="Consolas" w:cs="Times New Roman"/>
+          <w:color w:val="D4D4D4"/>
+          <w:sz w:val="21"/>
+          <w:szCs w:val="21"/>
+          <w:lang w:val="en-US"/>
+        </w:rPr>
+        <w:t>;</w:t>
+      </w:r>
+    </w:p>
+    <w:p>
+      <w:pPr>
+        <w:shd w:val="clear" w:color="auto" w:fill="1E1E1E"/>
+        <w:spacing w:after="0" w:line="285" w:lineRule="atLeast"/>
+        <w:rPr>
+          <w:rFonts w:ascii="Consolas" w:eastAsia="Times New Roman" w:hAnsi="Consolas" w:cs="Times New Roman"/>
+          <w:color w:val="D4D4D4"/>
+          <w:sz w:val="21"/>
+          <w:szCs w:val="21"/>
+          <w:lang w:val="en-US"/>
+        </w:rPr>
+      </w:pPr>
+      <w:r>
+        <w:rPr>
+          <w:rFonts w:ascii="Consolas" w:eastAsia="Times New Roman" w:hAnsi="Consolas" w:cs="Times New Roman"/>
+          <w:color w:val="D4D4D4"/>
+          <w:sz w:val="21"/>
+          <w:szCs w:val="21"/>
+          <w:lang w:val="en-US"/>
+        </w:rPr>
+        <w:t xml:space="preserve">        }</w:t>
+      </w:r>
+    </w:p>
+    <w:p>
+      <w:pPr>
+        <w:shd w:val="clear" w:color="auto" w:fill="1E1E1E"/>
+        <w:spacing w:after="0" w:line="285" w:lineRule="atLeast"/>
+        <w:rPr>
+          <w:rFonts w:ascii="Consolas" w:eastAsia="Times New Roman" w:hAnsi="Consolas" w:cs="Times New Roman"/>
+          <w:color w:val="D4D4D4"/>
+          <w:sz w:val="21"/>
+          <w:szCs w:val="21"/>
+          <w:lang w:val="en-US"/>
+        </w:rPr>
+      </w:pPr>
+      <w:r>
+        <w:rPr>
+          <w:rFonts w:ascii="Consolas" w:eastAsia="Times New Roman" w:hAnsi="Consolas" w:cs="Times New Roman"/>
+          <w:color w:val="D4D4D4"/>
+          <w:sz w:val="21"/>
+          <w:szCs w:val="21"/>
+          <w:lang w:val="en-US"/>
+        </w:rPr>
+        <w:t xml:space="preserve">        /*</w:t>
+      </w:r>
+    </w:p>
+    <w:p>
+      <w:pPr>
+        <w:shd w:val="clear" w:color="auto" w:fill="1E1E1E"/>
+        <w:spacing w:after="0" w:line="285" w:lineRule="atLeast"/>
+        <w:rPr>
+          <w:rFonts w:ascii="Consolas" w:eastAsia="Times New Roman" w:hAnsi="Consolas" w:cs="Times New Roman"/>
+          <w:color w:val="D4D4D4"/>
+          <w:sz w:val="21"/>
+          <w:szCs w:val="21"/>
+          <w:lang w:val="en-US"/>
+        </w:rPr>
+      </w:pPr>
+      <w:r>
+        <w:rPr>
+          <w:rFonts w:ascii="Consolas" w:eastAsia="Times New Roman" w:hAnsi="Consolas" w:cs="Times New Roman"/>
+          <w:color w:val="D4D4D4"/>
+          <w:sz w:val="21"/>
+          <w:szCs w:val="21"/>
+          <w:lang w:val="en-US"/>
+        </w:rPr>
+        <w:t xml:space="preserve">         * Adding Edge to Graph</w:t>
+      </w:r>
+    </w:p>
+    <w:p>
+      <w:pPr>
+        <w:shd w:val="clear" w:color="auto" w:fill="1E1E1E"/>
+        <w:spacing w:after="0" w:line="285" w:lineRule="atLeast"/>
+        <w:rPr>
+          <w:rFonts w:ascii="Consolas" w:eastAsia="Times New Roman" w:hAnsi="Consolas" w:cs="Times New Roman"/>
+          <w:color w:val="D4D4D4"/>
+          <w:sz w:val="21"/>
+          <w:szCs w:val="21"/>
+          <w:lang w:val="en-US"/>
+        </w:rPr>
+      </w:pPr>
+      <w:r>
+        <w:rPr>
+          <w:rFonts w:ascii="Consolas" w:eastAsia="Times New Roman" w:hAnsi="Consolas" w:cs="Times New Roman"/>
+          <w:color w:val="D4D4D4"/>
+          <w:sz w:val="21"/>
+          <w:szCs w:val="21"/>
+          <w:lang w:val="en-US"/>
+        </w:rPr>
+        <w:t xml:space="preserve">         */ </w:t>
+      </w:r>
+    </w:p>
+    <w:p>
+      <w:pPr>
+        <w:shd w:val="clear" w:color="auto" w:fill="1E1E1E"/>
+        <w:spacing w:after="0" w:line="285" w:lineRule="atLeast"/>
+        <w:rPr>
+          <w:rFonts w:ascii="Consolas" w:eastAsia="Times New Roman" w:hAnsi="Consolas" w:cs="Times New Roman"/>
+          <w:color w:val="D4D4D4"/>
+          <w:sz w:val="21"/>
+          <w:szCs w:val="21"/>
+          <w:lang w:val="en-US"/>
+        </w:rPr>
+      </w:pPr>
+      <w:r>
+        <w:rPr>
+          <w:rFonts w:ascii="Consolas" w:eastAsia="Times New Roman" w:hAnsi="Consolas" w:cs="Times New Roman"/>
+          <w:color w:val="D4D4D4"/>
+          <w:sz w:val="21"/>
+          <w:szCs w:val="21"/>
+          <w:lang w:val="en-US"/>
+        </w:rPr>
+        <w:t xml:space="preserve">        void </w:t>
+      </w:r>
+      <w:proofErr w:type="spellStart"/>
+      <w:proofErr w:type="gramStart"/>
+      <w:r>
+        <w:rPr>
+          <w:rFonts w:ascii="Consolas" w:eastAsia="Times New Roman" w:hAnsi="Consolas" w:cs="Times New Roman"/>
+          <w:color w:val="D4D4D4"/>
+          <w:sz w:val="21"/>
+          <w:szCs w:val="21"/>
+          <w:lang w:val="en-US"/>
+        </w:rPr>
+        <w:t>addEdge</w:t>
+      </w:r>
+      <w:proofErr w:type="spellEnd"/>
+      <w:r>
+        <w:rPr>
+          <w:rFonts w:ascii="Consolas" w:eastAsia="Times New Roman" w:hAnsi="Consolas" w:cs="Times New Roman"/>
+          <w:color w:val="D4D4D4"/>
+          <w:sz w:val="21"/>
+          <w:szCs w:val="21"/>
+          <w:lang w:val="en-US"/>
+        </w:rPr>
+        <w:t>(</w:t>
+      </w:r>
+      <w:proofErr w:type="gramEnd"/>
+      <w:r>
+        <w:rPr>
+          <w:rFonts w:ascii="Consolas" w:eastAsia="Times New Roman" w:hAnsi="Consolas" w:cs="Times New Roman"/>
+          <w:color w:val="D4D4D4"/>
+          <w:sz w:val="21"/>
+          <w:szCs w:val="21"/>
+          <w:lang w:val="en-US"/>
+        </w:rPr>
+        <w:t xml:space="preserve">int </w:t>
+      </w:r>
+      <w:proofErr w:type="spellStart"/>
+      <w:r>
+        <w:rPr>
+          <w:rFonts w:ascii="Consolas" w:eastAsia="Times New Roman" w:hAnsi="Consolas" w:cs="Times New Roman"/>
+          <w:color w:val="D4D4D4"/>
+          <w:sz w:val="21"/>
+          <w:szCs w:val="21"/>
+          <w:lang w:val="en-US"/>
+        </w:rPr>
+        <w:t>src</w:t>
+      </w:r>
+      <w:proofErr w:type="spellEnd"/>
+      <w:r>
+        <w:rPr>
+          <w:rFonts w:ascii="Consolas" w:eastAsia="Times New Roman" w:hAnsi="Consolas" w:cs="Times New Roman"/>
+          <w:color w:val="D4D4D4"/>
+          <w:sz w:val="21"/>
+          <w:szCs w:val="21"/>
+          <w:lang w:val="en-US"/>
+        </w:rPr>
+        <w:t xml:space="preserve">, int </w:t>
+      </w:r>
+      <w:proofErr w:type="spellStart"/>
+      <w:r>
+        <w:rPr>
+          <w:rFonts w:ascii="Consolas" w:eastAsia="Times New Roman" w:hAnsi="Consolas" w:cs="Times New Roman"/>
+          <w:color w:val="D4D4D4"/>
+          <w:sz w:val="21"/>
+          <w:szCs w:val="21"/>
+          <w:lang w:val="en-US"/>
+        </w:rPr>
+        <w:t>dest</w:t>
+      </w:r>
+      <w:proofErr w:type="spellEnd"/>
+      <w:r>
+        <w:rPr>
+          <w:rFonts w:ascii="Consolas" w:eastAsia="Times New Roman" w:hAnsi="Consolas" w:cs="Times New Roman"/>
+          <w:color w:val="D4D4D4"/>
+          <w:sz w:val="21"/>
+          <w:szCs w:val="21"/>
+          <w:lang w:val="en-US"/>
+        </w:rPr>
+        <w:t>)</w:t>
+      </w:r>
+    </w:p>
+    <w:p>
+      <w:pPr>
+        <w:shd w:val="clear" w:color="auto" w:fill="1E1E1E"/>
+        <w:spacing w:after="0" w:line="285" w:lineRule="atLeast"/>
+        <w:rPr>
+          <w:rFonts w:ascii="Consolas" w:eastAsia="Times New Roman" w:hAnsi="Consolas" w:cs="Times New Roman"/>
+          <w:color w:val="D4D4D4"/>
+          <w:sz w:val="21"/>
+          <w:szCs w:val="21"/>
+          <w:lang w:val="en-US"/>
+        </w:rPr>
+      </w:pPr>
+      <w:r>
+        <w:rPr>
+          <w:rFonts w:ascii="Consolas" w:eastAsia="Times New Roman" w:hAnsi="Consolas" w:cs="Times New Roman"/>
+          <w:color w:val="D4D4D4"/>
+          <w:sz w:val="21"/>
+          <w:szCs w:val="21"/>
+          <w:lang w:val="en-US"/>
+        </w:rPr>
+        <w:t xml:space="preserve">        {</w:t>
+      </w:r>
+    </w:p>
+    <w:p>
+      <w:pPr>
+        <w:shd w:val="clear" w:color="auto" w:fill="1E1E1E"/>
+        <w:spacing w:after="0" w:line="285" w:lineRule="atLeast"/>
+        <w:rPr>
+          <w:rFonts w:ascii="Consolas" w:eastAsia="Times New Roman" w:hAnsi="Consolas" w:cs="Times New Roman"/>
+          <w:color w:val="D4D4D4"/>
+          <w:sz w:val="21"/>
+          <w:szCs w:val="21"/>
+          <w:lang w:val="en-US"/>
+        </w:rPr>
+      </w:pPr>
+      <w:r>
+        <w:rPr>
+          <w:rFonts w:ascii="Consolas" w:eastAsia="Times New Roman" w:hAnsi="Consolas" w:cs="Times New Roman"/>
+          <w:color w:val="D4D4D4"/>
+          <w:sz w:val="21"/>
+          <w:szCs w:val="21"/>
+          <w:lang w:val="en-US"/>
+        </w:rPr>
+        <w:t xml:space="preserve">            </w:t>
+      </w:r>
+      <w:proofErr w:type="spellStart"/>
+      <w:r>
+        <w:rPr>
+          <w:rFonts w:ascii="Consolas" w:eastAsia="Times New Roman" w:hAnsi="Consolas" w:cs="Times New Roman"/>
+          <w:color w:val="D4D4D4"/>
+          <w:sz w:val="21"/>
+          <w:szCs w:val="21"/>
+          <w:lang w:val="en-US"/>
+        </w:rPr>
+        <w:t>AdjListNode</w:t>
+      </w:r>
+      <w:proofErr w:type="spellEnd"/>
+      <w:r>
+        <w:rPr>
+          <w:rFonts w:ascii="Consolas" w:eastAsia="Times New Roman" w:hAnsi="Consolas" w:cs="Times New Roman"/>
+          <w:color w:val="D4D4D4"/>
+          <w:sz w:val="21"/>
+          <w:szCs w:val="21"/>
+          <w:lang w:val="en-US"/>
+        </w:rPr>
+        <w:t xml:space="preserve">* </w:t>
+      </w:r>
+      <w:proofErr w:type="spellStart"/>
+      <w:r>
+        <w:rPr>
+          <w:rFonts w:ascii="Consolas" w:eastAsia="Times New Roman" w:hAnsi="Consolas" w:cs="Times New Roman"/>
+          <w:color w:val="D4D4D4"/>
+          <w:sz w:val="21"/>
+          <w:szCs w:val="21"/>
+          <w:lang w:val="en-US"/>
+        </w:rPr>
+        <w:t>newNode</w:t>
+      </w:r>
+      <w:proofErr w:type="spellEnd"/>
+      <w:r>
+        <w:rPr>
+          <w:rFonts w:ascii="Consolas" w:eastAsia="Times New Roman" w:hAnsi="Consolas" w:cs="Times New Roman"/>
+          <w:color w:val="D4D4D4"/>
+          <w:sz w:val="21"/>
+          <w:szCs w:val="21"/>
+          <w:lang w:val="en-US"/>
+        </w:rPr>
+        <w:t xml:space="preserve"> = </w:t>
+      </w:r>
+      <w:proofErr w:type="spellStart"/>
+      <w:r>
+        <w:rPr>
+          <w:rFonts w:ascii="Consolas" w:eastAsia="Times New Roman" w:hAnsi="Consolas" w:cs="Times New Roman"/>
+          <w:color w:val="D4D4D4"/>
+          <w:sz w:val="21"/>
+          <w:szCs w:val="21"/>
+          <w:lang w:val="en-US"/>
+        </w:rPr>
+        <w:t>newAdjListNode</w:t>
+      </w:r>
+      <w:proofErr w:type="spellEnd"/>
+      <w:r>
+        <w:rPr>
+          <w:rFonts w:ascii="Consolas" w:eastAsia="Times New Roman" w:hAnsi="Consolas" w:cs="Times New Roman"/>
+          <w:color w:val="D4D4D4"/>
+          <w:sz w:val="21"/>
+          <w:szCs w:val="21"/>
+          <w:lang w:val="en-US"/>
+        </w:rPr>
+        <w:t>(</w:t>
+      </w:r>
+      <w:proofErr w:type="spellStart"/>
+      <w:r>
+        <w:rPr>
+          <w:rFonts w:ascii="Consolas" w:eastAsia="Times New Roman" w:hAnsi="Consolas" w:cs="Times New Roman"/>
+          <w:color w:val="D4D4D4"/>
+          <w:sz w:val="21"/>
+          <w:szCs w:val="21"/>
+          <w:lang w:val="en-US"/>
+        </w:rPr>
+        <w:t>dest</w:t>
+      </w:r>
+      <w:proofErr w:type="spellEnd"/>
+      <w:r>
+        <w:rPr>
+          <w:rFonts w:ascii="Consolas" w:eastAsia="Times New Roman" w:hAnsi="Consolas" w:cs="Times New Roman"/>
+          <w:color w:val="D4D4D4"/>
+          <w:sz w:val="21"/>
+          <w:szCs w:val="21"/>
+          <w:lang w:val="en-US"/>
+        </w:rPr>
+        <w:t>);</w:t>
+      </w:r>
+    </w:p>
+    <w:p>
+      <w:pPr>
+        <w:shd w:val="clear" w:color="auto" w:fill="1E1E1E"/>
+        <w:spacing w:after="0" w:line="285" w:lineRule="atLeast"/>
+        <w:rPr>
+          <w:rFonts w:ascii="Consolas" w:eastAsia="Times New Roman" w:hAnsi="Consolas" w:cs="Times New Roman"/>
+          <w:color w:val="D4D4D4"/>
+          <w:sz w:val="21"/>
+          <w:szCs w:val="21"/>
+          <w:lang w:val="en-US"/>
+        </w:rPr>
+      </w:pPr>
+      <w:r>
+        <w:rPr>
+          <w:rFonts w:ascii="Consolas" w:eastAsia="Times New Roman" w:hAnsi="Consolas" w:cs="Times New Roman"/>
+          <w:color w:val="D4D4D4"/>
+          <w:sz w:val="21"/>
+          <w:szCs w:val="21"/>
+          <w:lang w:val="en-US"/>
+        </w:rPr>
+        <w:t xml:space="preserve">            </w:t>
+      </w:r>
+      <w:proofErr w:type="spellStart"/>
+      <w:r>
+        <w:rPr>
+          <w:rFonts w:ascii="Consolas" w:eastAsia="Times New Roman" w:hAnsi="Consolas" w:cs="Times New Roman"/>
+          <w:color w:val="D4D4D4"/>
+          <w:sz w:val="21"/>
+          <w:szCs w:val="21"/>
+          <w:lang w:val="en-US"/>
+        </w:rPr>
+        <w:t>newNode</w:t>
+      </w:r>
+      <w:proofErr w:type="spellEnd"/>
+      <w:r>
+        <w:rPr>
+          <w:rFonts w:ascii="Consolas" w:eastAsia="Times New Roman" w:hAnsi="Consolas" w:cs="Times New Roman"/>
+          <w:color w:val="D4D4D4"/>
+          <w:sz w:val="21"/>
+          <w:szCs w:val="21"/>
+          <w:lang w:val="en-US"/>
+        </w:rPr>
+        <w:t>-&gt;next = array[</w:t>
+      </w:r>
+      <w:proofErr w:type="spellStart"/>
+      <w:r>
+        <w:rPr>
+          <w:rFonts w:ascii="Consolas" w:eastAsia="Times New Roman" w:hAnsi="Consolas" w:cs="Times New Roman"/>
+          <w:color w:val="D4D4D4"/>
+          <w:sz w:val="21"/>
+          <w:szCs w:val="21"/>
+          <w:lang w:val="en-US"/>
+        </w:rPr>
+        <w:t>src</w:t>
+      </w:r>
+      <w:proofErr w:type="spellEnd"/>
+      <w:proofErr w:type="gramStart"/>
+      <w:r>
+        <w:rPr>
+          <w:rFonts w:ascii="Consolas" w:eastAsia="Times New Roman" w:hAnsi="Consolas" w:cs="Times New Roman"/>
+          <w:color w:val="D4D4D4"/>
+          <w:sz w:val="21"/>
+          <w:szCs w:val="21"/>
+          <w:lang w:val="en-US"/>
+        </w:rPr>
+        <w:t>].head</w:t>
+      </w:r>
+      <w:proofErr w:type="gramEnd"/>
+      <w:r>
+        <w:rPr>
+          <w:rFonts w:ascii="Consolas" w:eastAsia="Times New Roman" w:hAnsi="Consolas" w:cs="Times New Roman"/>
+          <w:color w:val="D4D4D4"/>
+          <w:sz w:val="21"/>
+          <w:szCs w:val="21"/>
+          <w:lang w:val="en-US"/>
+        </w:rPr>
+        <w:t>;</w:t>
+      </w:r>
+    </w:p>
+    <w:p>
+      <w:pPr>
+        <w:shd w:val="clear" w:color="auto" w:fill="1E1E1E"/>
+        <w:spacing w:after="0" w:line="285" w:lineRule="atLeast"/>
+        <w:rPr>
+          <w:rFonts w:ascii="Consolas" w:eastAsia="Times New Roman" w:hAnsi="Consolas" w:cs="Times New Roman"/>
+          <w:color w:val="D4D4D4"/>
+          <w:sz w:val="21"/>
+          <w:szCs w:val="21"/>
+          <w:lang w:val="en-US"/>
+        </w:rPr>
+      </w:pPr>
+      <w:r>
+        <w:rPr>
+          <w:rFonts w:ascii="Consolas" w:eastAsia="Times New Roman" w:hAnsi="Consolas" w:cs="Times New Roman"/>
+          <w:color w:val="D4D4D4"/>
+          <w:sz w:val="21"/>
+          <w:szCs w:val="21"/>
+          <w:lang w:val="en-US"/>
+        </w:rPr>
+        <w:t xml:space="preserve">            array[</w:t>
+      </w:r>
+      <w:proofErr w:type="spellStart"/>
+      <w:r>
+        <w:rPr>
+          <w:rFonts w:ascii="Consolas" w:eastAsia="Times New Roman" w:hAnsi="Consolas" w:cs="Times New Roman"/>
+          <w:color w:val="D4D4D4"/>
+          <w:sz w:val="21"/>
+          <w:szCs w:val="21"/>
+          <w:lang w:val="en-US"/>
+        </w:rPr>
+        <w:t>src</w:t>
+      </w:r>
+      <w:proofErr w:type="spellEnd"/>
+      <w:proofErr w:type="gramStart"/>
+      <w:r>
+        <w:rPr>
+          <w:rFonts w:ascii="Consolas" w:eastAsia="Times New Roman" w:hAnsi="Consolas" w:cs="Times New Roman"/>
+          <w:color w:val="D4D4D4"/>
+          <w:sz w:val="21"/>
+          <w:szCs w:val="21"/>
+          <w:lang w:val="en-US"/>
+        </w:rPr>
+        <w:t>].head</w:t>
+      </w:r>
+      <w:proofErr w:type="gramEnd"/>
+      <w:r>
+        <w:rPr>
+          <w:rFonts w:ascii="Consolas" w:eastAsia="Times New Roman" w:hAnsi="Consolas" w:cs="Times New Roman"/>
+          <w:color w:val="D4D4D4"/>
+          <w:sz w:val="21"/>
+          <w:szCs w:val="21"/>
+          <w:lang w:val="en-US"/>
+        </w:rPr>
+        <w:t xml:space="preserve"> = </w:t>
+      </w:r>
+      <w:proofErr w:type="spellStart"/>
+      <w:r>
+        <w:rPr>
+          <w:rFonts w:ascii="Consolas" w:eastAsia="Times New Roman" w:hAnsi="Consolas" w:cs="Times New Roman"/>
+          <w:color w:val="D4D4D4"/>
+          <w:sz w:val="21"/>
+          <w:szCs w:val="21"/>
+          <w:lang w:val="en-US"/>
+        </w:rPr>
+        <w:t>newNode</w:t>
+      </w:r>
+      <w:proofErr w:type="spellEnd"/>
+      <w:r>
+        <w:rPr>
+          <w:rFonts w:ascii="Consolas" w:eastAsia="Times New Roman" w:hAnsi="Consolas" w:cs="Times New Roman"/>
+          <w:color w:val="D4D4D4"/>
+          <w:sz w:val="21"/>
+          <w:szCs w:val="21"/>
+          <w:lang w:val="en-US"/>
+        </w:rPr>
+        <w:t>;</w:t>
+      </w:r>
+    </w:p>
+    <w:p>
+      <w:pPr>
+        <w:shd w:val="clear" w:color="auto" w:fill="1E1E1E"/>
+        <w:spacing w:after="0" w:line="285" w:lineRule="atLeast"/>
+        <w:rPr>
+          <w:rFonts w:ascii="Consolas" w:eastAsia="Times New Roman" w:hAnsi="Consolas" w:cs="Times New Roman"/>
+          <w:color w:val="D4D4D4"/>
+          <w:sz w:val="21"/>
+          <w:szCs w:val="21"/>
+          <w:lang w:val="en-US"/>
+        </w:rPr>
+      </w:pPr>
+      <w:r>
+        <w:rPr>
+          <w:rFonts w:ascii="Consolas" w:eastAsia="Times New Roman" w:hAnsi="Consolas" w:cs="Times New Roman"/>
+          <w:color w:val="D4D4D4"/>
+          <w:sz w:val="21"/>
+          <w:szCs w:val="21"/>
+          <w:lang w:val="en-US"/>
+        </w:rPr>
+        <w:t xml:space="preserve">            </w:t>
+      </w:r>
+      <w:proofErr w:type="spellStart"/>
+      <w:r>
+        <w:rPr>
+          <w:rFonts w:ascii="Consolas" w:eastAsia="Times New Roman" w:hAnsi="Consolas" w:cs="Times New Roman"/>
+          <w:color w:val="D4D4D4"/>
+          <w:sz w:val="21"/>
+          <w:szCs w:val="21"/>
+          <w:lang w:val="en-US"/>
+        </w:rPr>
+        <w:t>newNode</w:t>
+      </w:r>
+      <w:proofErr w:type="spellEnd"/>
+      <w:r>
+        <w:rPr>
+          <w:rFonts w:ascii="Consolas" w:eastAsia="Times New Roman" w:hAnsi="Consolas" w:cs="Times New Roman"/>
+          <w:color w:val="D4D4D4"/>
+          <w:sz w:val="21"/>
+          <w:szCs w:val="21"/>
+          <w:lang w:val="en-US"/>
+        </w:rPr>
+        <w:t xml:space="preserve"> = </w:t>
+      </w:r>
+      <w:proofErr w:type="spellStart"/>
+      <w:r>
+        <w:rPr>
+          <w:rFonts w:ascii="Consolas" w:eastAsia="Times New Roman" w:hAnsi="Consolas" w:cs="Times New Roman"/>
+          <w:color w:val="D4D4D4"/>
+          <w:sz w:val="21"/>
+          <w:szCs w:val="21"/>
+          <w:lang w:val="en-US"/>
+        </w:rPr>
+        <w:t>newAdjListNode</w:t>
+      </w:r>
+      <w:proofErr w:type="spellEnd"/>
+      <w:r>
+        <w:rPr>
+          <w:rFonts w:ascii="Consolas" w:eastAsia="Times New Roman" w:hAnsi="Consolas" w:cs="Times New Roman"/>
+          <w:color w:val="D4D4D4"/>
+          <w:sz w:val="21"/>
+          <w:szCs w:val="21"/>
+          <w:lang w:val="en-US"/>
+        </w:rPr>
+        <w:t>(</w:t>
+      </w:r>
+      <w:proofErr w:type="spellStart"/>
+      <w:r>
+        <w:rPr>
+          <w:rFonts w:ascii="Consolas" w:eastAsia="Times New Roman" w:hAnsi="Consolas" w:cs="Times New Roman"/>
+          <w:color w:val="D4D4D4"/>
+          <w:sz w:val="21"/>
+          <w:szCs w:val="21"/>
+          <w:lang w:val="en-US"/>
+        </w:rPr>
+        <w:t>src</w:t>
+      </w:r>
+      <w:proofErr w:type="spellEnd"/>
+      <w:r>
+        <w:rPr>
+          <w:rFonts w:ascii="Consolas" w:eastAsia="Times New Roman" w:hAnsi="Consolas" w:cs="Times New Roman"/>
+          <w:color w:val="D4D4D4"/>
+          <w:sz w:val="21"/>
+          <w:szCs w:val="21"/>
+          <w:lang w:val="en-US"/>
+        </w:rPr>
+        <w:t>);</w:t>
+      </w:r>
+    </w:p>
+    <w:p>
+      <w:pPr>
+        <w:shd w:val="clear" w:color="auto" w:fill="1E1E1E"/>
+        <w:spacing w:after="0" w:line="285" w:lineRule="atLeast"/>
+        <w:rPr>
+          <w:rFonts w:ascii="Consolas" w:eastAsia="Times New Roman" w:hAnsi="Consolas" w:cs="Times New Roman"/>
+          <w:color w:val="D4D4D4"/>
+          <w:sz w:val="21"/>
+          <w:szCs w:val="21"/>
+          <w:lang w:val="en-US"/>
+        </w:rPr>
+      </w:pPr>
+      <w:r>
+        <w:rPr>
+          <w:rFonts w:ascii="Consolas" w:eastAsia="Times New Roman" w:hAnsi="Consolas" w:cs="Times New Roman"/>
+          <w:color w:val="D4D4D4"/>
+          <w:sz w:val="21"/>
+          <w:szCs w:val="21"/>
+          <w:lang w:val="en-US"/>
+        </w:rPr>
+        <w:t xml:space="preserve">            </w:t>
+      </w:r>
+      <w:proofErr w:type="spellStart"/>
+      <w:r>
+        <w:rPr>
+          <w:rFonts w:ascii="Consolas" w:eastAsia="Times New Roman" w:hAnsi="Consolas" w:cs="Times New Roman"/>
+          <w:color w:val="D4D4D4"/>
+          <w:sz w:val="21"/>
+          <w:szCs w:val="21"/>
+          <w:lang w:val="en-US"/>
+        </w:rPr>
+        <w:t>newNode</w:t>
+      </w:r>
+      <w:proofErr w:type="spellEnd"/>
+      <w:r>
+        <w:rPr>
+          <w:rFonts w:ascii="Consolas" w:eastAsia="Times New Roman" w:hAnsi="Consolas" w:cs="Times New Roman"/>
+          <w:color w:val="D4D4D4"/>
+          <w:sz w:val="21"/>
+          <w:szCs w:val="21"/>
+          <w:lang w:val="en-US"/>
+        </w:rPr>
+        <w:t>-&gt;next = array[</w:t>
+      </w:r>
+      <w:proofErr w:type="spellStart"/>
+      <w:r>
+        <w:rPr>
+          <w:rFonts w:ascii="Consolas" w:eastAsia="Times New Roman" w:hAnsi="Consolas" w:cs="Times New Roman"/>
+          <w:color w:val="D4D4D4"/>
+          <w:sz w:val="21"/>
+          <w:szCs w:val="21"/>
+          <w:lang w:val="en-US"/>
+        </w:rPr>
+        <w:t>dest</w:t>
+      </w:r>
+      <w:proofErr w:type="spellEnd"/>
+      <w:proofErr w:type="gramStart"/>
+      <w:r>
+        <w:rPr>
+          <w:rFonts w:ascii="Consolas" w:eastAsia="Times New Roman" w:hAnsi="Consolas" w:cs="Times New Roman"/>
+          <w:color w:val="D4D4D4"/>
+          <w:sz w:val="21"/>
+          <w:szCs w:val="21"/>
+          <w:lang w:val="en-US"/>
+        </w:rPr>
+        <w:t>].head</w:t>
+      </w:r>
+      <w:proofErr w:type="gramEnd"/>
+      <w:r>
+        <w:rPr>
+          <w:rFonts w:ascii="Consolas" w:eastAsia="Times New Roman" w:hAnsi="Consolas" w:cs="Times New Roman"/>
+          <w:color w:val="D4D4D4"/>
+          <w:sz w:val="21"/>
+          <w:szCs w:val="21"/>
+          <w:lang w:val="en-US"/>
+        </w:rPr>
+        <w:t>;</w:t>
+      </w:r>
+    </w:p>
+    <w:p>
+      <w:pPr>
+        <w:shd w:val="clear" w:color="auto" w:fill="1E1E1E"/>
+        <w:spacing w:after="0" w:line="285" w:lineRule="atLeast"/>
+        <w:rPr>
+          <w:rFonts w:ascii="Consolas" w:eastAsia="Times New Roman" w:hAnsi="Consolas" w:cs="Times New Roman"/>
+          <w:color w:val="D4D4D4"/>
+          <w:sz w:val="21"/>
+          <w:szCs w:val="21"/>
+          <w:lang w:val="en-US"/>
+        </w:rPr>
+      </w:pPr>
+      <w:r>
+        <w:rPr>
+          <w:rFonts w:ascii="Consolas" w:eastAsia="Times New Roman" w:hAnsi="Consolas" w:cs="Times New Roman"/>
+          <w:color w:val="D4D4D4"/>
+          <w:sz w:val="21"/>
+          <w:szCs w:val="21"/>
+          <w:lang w:val="en-US"/>
+        </w:rPr>
+        <w:t xml:space="preserve">            array[</w:t>
+      </w:r>
+      <w:proofErr w:type="spellStart"/>
+      <w:r>
+        <w:rPr>
+          <w:rFonts w:ascii="Consolas" w:eastAsia="Times New Roman" w:hAnsi="Consolas" w:cs="Times New Roman"/>
+          <w:color w:val="D4D4D4"/>
+          <w:sz w:val="21"/>
+          <w:szCs w:val="21"/>
+          <w:lang w:val="en-US"/>
+        </w:rPr>
+        <w:t>dest</w:t>
+      </w:r>
+      <w:proofErr w:type="spellEnd"/>
+      <w:proofErr w:type="gramStart"/>
+      <w:r>
+        <w:rPr>
+          <w:rFonts w:ascii="Consolas" w:eastAsia="Times New Roman" w:hAnsi="Consolas" w:cs="Times New Roman"/>
+          <w:color w:val="D4D4D4"/>
+          <w:sz w:val="21"/>
+          <w:szCs w:val="21"/>
+          <w:lang w:val="en-US"/>
+        </w:rPr>
+        <w:t>].head</w:t>
+      </w:r>
+      <w:proofErr w:type="gramEnd"/>
+      <w:r>
+        <w:rPr>
+          <w:rFonts w:ascii="Consolas" w:eastAsia="Times New Roman" w:hAnsi="Consolas" w:cs="Times New Roman"/>
+          <w:color w:val="D4D4D4"/>
+          <w:sz w:val="21"/>
+          <w:szCs w:val="21"/>
+          <w:lang w:val="en-US"/>
+        </w:rPr>
+        <w:t xml:space="preserve"> = </w:t>
+      </w:r>
+      <w:proofErr w:type="spellStart"/>
+      <w:r>
+        <w:rPr>
+          <w:rFonts w:ascii="Consolas" w:eastAsia="Times New Roman" w:hAnsi="Consolas" w:cs="Times New Roman"/>
+          <w:color w:val="D4D4D4"/>
+          <w:sz w:val="21"/>
+          <w:szCs w:val="21"/>
+          <w:lang w:val="en-US"/>
+        </w:rPr>
+        <w:t>newNode</w:t>
+      </w:r>
+      <w:proofErr w:type="spellEnd"/>
+      <w:r>
+        <w:rPr>
+          <w:rFonts w:ascii="Consolas" w:eastAsia="Times New Roman" w:hAnsi="Consolas" w:cs="Times New Roman"/>
+          <w:color w:val="D4D4D4"/>
+          <w:sz w:val="21"/>
+          <w:szCs w:val="21"/>
+          <w:lang w:val="en-US"/>
+        </w:rPr>
+        <w:t>;</w:t>
+      </w:r>
+    </w:p>
+    <w:p>
+      <w:pPr>
+        <w:shd w:val="clear" w:color="auto" w:fill="1E1E1E"/>
+        <w:spacing w:after="0" w:line="285" w:lineRule="atLeast"/>
+        <w:rPr>
+          <w:rFonts w:ascii="Consolas" w:eastAsia="Times New Roman" w:hAnsi="Consolas" w:cs="Times New Roman"/>
+          <w:color w:val="D4D4D4"/>
+          <w:sz w:val="21"/>
+          <w:szCs w:val="21"/>
+          <w:lang w:val="en-US"/>
+        </w:rPr>
+      </w:pPr>
+      <w:r>
+        <w:rPr>
+          <w:rFonts w:ascii="Consolas" w:eastAsia="Times New Roman" w:hAnsi="Consolas" w:cs="Times New Roman"/>
+          <w:color w:val="D4D4D4"/>
+          <w:sz w:val="21"/>
+          <w:szCs w:val="21"/>
+          <w:lang w:val="en-US"/>
+        </w:rPr>
+        <w:t xml:space="preserve">        }</w:t>
+      </w:r>
+    </w:p>
+    <w:p>
+      <w:pPr>
+        <w:shd w:val="clear" w:color="auto" w:fill="1E1E1E"/>
+        <w:spacing w:after="0" w:line="285" w:lineRule="atLeast"/>
+        <w:rPr>
+          <w:rFonts w:ascii="Consolas" w:eastAsia="Times New Roman" w:hAnsi="Consolas" w:cs="Times New Roman"/>
+          <w:color w:val="D4D4D4"/>
+          <w:sz w:val="21"/>
+          <w:szCs w:val="21"/>
+          <w:lang w:val="en-US"/>
+        </w:rPr>
+      </w:pPr>
+      <w:r>
+        <w:rPr>
+          <w:rFonts w:ascii="Consolas" w:eastAsia="Times New Roman" w:hAnsi="Consolas" w:cs="Times New Roman"/>
+          <w:color w:val="D4D4D4"/>
+          <w:sz w:val="21"/>
+          <w:szCs w:val="21"/>
+          <w:lang w:val="en-US"/>
+        </w:rPr>
+        <w:t xml:space="preserve">        /*</w:t>
+      </w:r>
+    </w:p>
+    <w:p>
+      <w:pPr>
+        <w:shd w:val="clear" w:color="auto" w:fill="1E1E1E"/>
+        <w:spacing w:after="0" w:line="285" w:lineRule="atLeast"/>
+        <w:rPr>
+          <w:rFonts w:ascii="Consolas" w:eastAsia="Times New Roman" w:hAnsi="Consolas" w:cs="Times New Roman"/>
+          <w:color w:val="D4D4D4"/>
+          <w:sz w:val="21"/>
+          <w:szCs w:val="21"/>
+          <w:lang w:val="en-US"/>
+        </w:rPr>
+      </w:pPr>
+      <w:r>
+        <w:rPr>
+          <w:rFonts w:ascii="Consolas" w:eastAsia="Times New Roman" w:hAnsi="Consolas" w:cs="Times New Roman"/>
+          <w:color w:val="D4D4D4"/>
+          <w:sz w:val="21"/>
+          <w:szCs w:val="21"/>
+          <w:lang w:val="en-US"/>
+        </w:rPr>
+        <w:t xml:space="preserve">         * Print the graph</w:t>
+      </w:r>
+    </w:p>
+    <w:p>
+      <w:pPr>
+        <w:shd w:val="clear" w:color="auto" w:fill="1E1E1E"/>
+        <w:spacing w:after="0" w:line="285" w:lineRule="atLeast"/>
+        <w:rPr>
+          <w:rFonts w:ascii="Consolas" w:eastAsia="Times New Roman" w:hAnsi="Consolas" w:cs="Times New Roman"/>
+          <w:color w:val="D4D4D4"/>
+          <w:sz w:val="21"/>
+          <w:szCs w:val="21"/>
+          <w:lang w:val="en-US"/>
+        </w:rPr>
+      </w:pPr>
+      <w:r>
+        <w:rPr>
+          <w:rFonts w:ascii="Consolas" w:eastAsia="Times New Roman" w:hAnsi="Consolas" w:cs="Times New Roman"/>
+          <w:color w:val="D4D4D4"/>
+          <w:sz w:val="21"/>
+          <w:szCs w:val="21"/>
+          <w:lang w:val="en-US"/>
+        </w:rPr>
+        <w:t xml:space="preserve">         */ </w:t>
+      </w:r>
+    </w:p>
+    <w:p>
+      <w:pPr>
+        <w:shd w:val="clear" w:color="auto" w:fill="1E1E1E"/>
+        <w:spacing w:after="0" w:line="285" w:lineRule="atLeast"/>
+        <w:rPr>
+          <w:rFonts w:ascii="Consolas" w:eastAsia="Times New Roman" w:hAnsi="Consolas" w:cs="Times New Roman"/>
+          <w:color w:val="D4D4D4"/>
+          <w:sz w:val="21"/>
+          <w:szCs w:val="21"/>
+          <w:lang w:val="en-US"/>
+        </w:rPr>
+      </w:pPr>
+      <w:r>
+        <w:rPr>
+          <w:rFonts w:ascii="Consolas" w:eastAsia="Times New Roman" w:hAnsi="Consolas" w:cs="Times New Roman"/>
+          <w:color w:val="D4D4D4"/>
+          <w:sz w:val="21"/>
+          <w:szCs w:val="21"/>
+          <w:lang w:val="en-US"/>
+        </w:rPr>
+        <w:t xml:space="preserve">        void </w:t>
+      </w:r>
+      <w:proofErr w:type="spellStart"/>
+      <w:proofErr w:type="gramStart"/>
+      <w:r>
+        <w:rPr>
+          <w:rFonts w:ascii="Consolas" w:eastAsia="Times New Roman" w:hAnsi="Consolas" w:cs="Times New Roman"/>
+          <w:color w:val="D4D4D4"/>
+          <w:sz w:val="21"/>
+          <w:szCs w:val="21"/>
+          <w:lang w:val="en-US"/>
+        </w:rPr>
+        <w:t>printGraph</w:t>
+      </w:r>
+      <w:proofErr w:type="spellEnd"/>
+      <w:r>
+        <w:rPr>
+          <w:rFonts w:ascii="Consolas" w:eastAsia="Times New Roman" w:hAnsi="Consolas" w:cs="Times New Roman"/>
+          <w:color w:val="D4D4D4"/>
+          <w:sz w:val="21"/>
+          <w:szCs w:val="21"/>
+          <w:lang w:val="en-US"/>
+        </w:rPr>
+        <w:t>(</w:t>
+      </w:r>
+      <w:proofErr w:type="gramEnd"/>
+      <w:r>
+        <w:rPr>
+          <w:rFonts w:ascii="Consolas" w:eastAsia="Times New Roman" w:hAnsi="Consolas" w:cs="Times New Roman"/>
+          <w:color w:val="D4D4D4"/>
+          <w:sz w:val="21"/>
+          <w:szCs w:val="21"/>
+          <w:lang w:val="en-US"/>
+        </w:rPr>
+        <w:t>)</w:t>
+      </w:r>
+    </w:p>
+    <w:p>
+      <w:pPr>
+        <w:shd w:val="clear" w:color="auto" w:fill="1E1E1E"/>
+        <w:spacing w:after="0" w:line="285" w:lineRule="atLeast"/>
+        <w:rPr>
+          <w:rFonts w:ascii="Consolas" w:eastAsia="Times New Roman" w:hAnsi="Consolas" w:cs="Times New Roman"/>
+          <w:color w:val="D4D4D4"/>
+          <w:sz w:val="21"/>
+          <w:szCs w:val="21"/>
+          <w:lang w:val="en-US"/>
+        </w:rPr>
+      </w:pPr>
+      <w:r>
+        <w:rPr>
+          <w:rFonts w:ascii="Consolas" w:eastAsia="Times New Roman" w:hAnsi="Consolas" w:cs="Times New Roman"/>
+          <w:color w:val="D4D4D4"/>
+          <w:sz w:val="21"/>
+          <w:szCs w:val="21"/>
+          <w:lang w:val="en-US"/>
+        </w:rPr>
+        <w:t xml:space="preserve">        {</w:t>
+      </w:r>
+    </w:p>
+    <w:p>
+      <w:pPr>
+        <w:shd w:val="clear" w:color="auto" w:fill="1E1E1E"/>
+        <w:spacing w:after="0" w:line="285" w:lineRule="atLeast"/>
+        <w:rPr>
+          <w:rFonts w:ascii="Consolas" w:eastAsia="Times New Roman" w:hAnsi="Consolas" w:cs="Times New Roman"/>
+          <w:color w:val="D4D4D4"/>
+          <w:sz w:val="21"/>
+          <w:szCs w:val="21"/>
+          <w:lang w:val="en-US"/>
+        </w:rPr>
+      </w:pPr>
+      <w:r>
+        <w:rPr>
+          <w:rFonts w:ascii="Consolas" w:eastAsia="Times New Roman" w:hAnsi="Consolas" w:cs="Times New Roman"/>
+          <w:color w:val="D4D4D4"/>
+          <w:sz w:val="21"/>
+          <w:szCs w:val="21"/>
+          <w:lang w:val="en-US"/>
+        </w:rPr>
+        <w:t xml:space="preserve">            int v;</w:t>
+      </w:r>
+    </w:p>
+    <w:p>
+      <w:pPr>
+        <w:shd w:val="clear" w:color="auto" w:fill="1E1E1E"/>
+        <w:spacing w:after="0" w:line="285" w:lineRule="atLeast"/>
+        <w:rPr>
+          <w:rFonts w:ascii="Consolas" w:eastAsia="Times New Roman" w:hAnsi="Consolas" w:cs="Times New Roman"/>
+          <w:color w:val="D4D4D4"/>
+          <w:sz w:val="21"/>
+          <w:szCs w:val="21"/>
+          <w:lang w:val="en-US"/>
+        </w:rPr>
+      </w:pPr>
+      <w:r>
+        <w:rPr>
+          <w:rFonts w:ascii="Consolas" w:eastAsia="Times New Roman" w:hAnsi="Consolas" w:cs="Times New Roman"/>
+          <w:color w:val="D4D4D4"/>
+          <w:sz w:val="21"/>
+          <w:szCs w:val="21"/>
+          <w:lang w:val="en-US"/>
+        </w:rPr>
+        <w:t xml:space="preserve">            for (v = 1; v &lt;= V; ++v)</w:t>
+      </w:r>
+    </w:p>
+    <w:p>
+      <w:pPr>
+        <w:shd w:val="clear" w:color="auto" w:fill="1E1E1E"/>
+        <w:spacing w:after="0" w:line="285" w:lineRule="atLeast"/>
+        <w:rPr>
+          <w:rFonts w:ascii="Consolas" w:eastAsia="Times New Roman" w:hAnsi="Consolas" w:cs="Times New Roman"/>
+          <w:color w:val="D4D4D4"/>
+          <w:sz w:val="21"/>
+          <w:szCs w:val="21"/>
+          <w:lang w:val="en-US"/>
+        </w:rPr>
+      </w:pPr>
+      <w:r>
+        <w:rPr>
+          <w:rFonts w:ascii="Consolas" w:eastAsia="Times New Roman" w:hAnsi="Consolas" w:cs="Times New Roman"/>
+          <w:color w:val="D4D4D4"/>
+          <w:sz w:val="21"/>
+          <w:szCs w:val="21"/>
+          <w:lang w:val="en-US"/>
+        </w:rPr>
+        <w:t xml:space="preserve">            {</w:t>
+      </w:r>
+    </w:p>
+    <w:p>
+      <w:pPr>
+        <w:shd w:val="clear" w:color="auto" w:fill="1E1E1E"/>
+        <w:spacing w:after="0" w:line="285" w:lineRule="atLeast"/>
+        <w:rPr>
+          <w:rFonts w:ascii="Consolas" w:eastAsia="Times New Roman" w:hAnsi="Consolas" w:cs="Times New Roman"/>
+          <w:color w:val="D4D4D4"/>
+          <w:sz w:val="21"/>
+          <w:szCs w:val="21"/>
+          <w:lang w:val="en-US"/>
+        </w:rPr>
+      </w:pPr>
+      <w:r>
+        <w:rPr>
+          <w:rFonts w:ascii="Consolas" w:eastAsia="Times New Roman" w:hAnsi="Consolas" w:cs="Times New Roman"/>
+          <w:color w:val="D4D4D4"/>
+          <w:sz w:val="21"/>
+          <w:szCs w:val="21"/>
+          <w:lang w:val="en-US"/>
+        </w:rPr>
+        <w:t xml:space="preserve">                </w:t>
+      </w:r>
+      <w:proofErr w:type="spellStart"/>
+      <w:r>
+        <w:rPr>
+          <w:rFonts w:ascii="Consolas" w:eastAsia="Times New Roman" w:hAnsi="Consolas" w:cs="Times New Roman"/>
+          <w:color w:val="D4D4D4"/>
+          <w:sz w:val="21"/>
+          <w:szCs w:val="21"/>
+          <w:lang w:val="en-US"/>
+        </w:rPr>
+        <w:t>AdjListNode</w:t>
+      </w:r>
+      <w:proofErr w:type="spellEnd"/>
+      <w:r>
+        <w:rPr>
+          <w:rFonts w:ascii="Consolas" w:eastAsia="Times New Roman" w:hAnsi="Consolas" w:cs="Times New Roman"/>
+          <w:color w:val="D4D4D4"/>
+          <w:sz w:val="21"/>
+          <w:szCs w:val="21"/>
+          <w:lang w:val="en-US"/>
+        </w:rPr>
+        <w:t xml:space="preserve">* </w:t>
+      </w:r>
+      <w:proofErr w:type="spellStart"/>
+      <w:r>
+        <w:rPr>
+          <w:rFonts w:ascii="Consolas" w:eastAsia="Times New Roman" w:hAnsi="Consolas" w:cs="Times New Roman"/>
+          <w:color w:val="D4D4D4"/>
+          <w:sz w:val="21"/>
+          <w:szCs w:val="21"/>
+          <w:lang w:val="en-US"/>
+        </w:rPr>
+        <w:t>pCrawl</w:t>
+      </w:r>
+      <w:proofErr w:type="spellEnd"/>
+      <w:r>
+        <w:rPr>
+          <w:rFonts w:ascii="Consolas" w:eastAsia="Times New Roman" w:hAnsi="Consolas" w:cs="Times New Roman"/>
+          <w:color w:val="D4D4D4"/>
+          <w:sz w:val="21"/>
+          <w:szCs w:val="21"/>
+          <w:lang w:val="en-US"/>
+        </w:rPr>
+        <w:t xml:space="preserve"> = array[v</w:t>
+      </w:r>
+      <w:proofErr w:type="gramStart"/>
+      <w:r>
+        <w:rPr>
+          <w:rFonts w:ascii="Consolas" w:eastAsia="Times New Roman" w:hAnsi="Consolas" w:cs="Times New Roman"/>
+          <w:color w:val="D4D4D4"/>
+          <w:sz w:val="21"/>
+          <w:szCs w:val="21"/>
+          <w:lang w:val="en-US"/>
+        </w:rPr>
+        <w:t>].head</w:t>
+      </w:r>
+      <w:proofErr w:type="gramEnd"/>
+      <w:r>
+        <w:rPr>
+          <w:rFonts w:ascii="Consolas" w:eastAsia="Times New Roman" w:hAnsi="Consolas" w:cs="Times New Roman"/>
+          <w:color w:val="D4D4D4"/>
+          <w:sz w:val="21"/>
+          <w:szCs w:val="21"/>
+          <w:lang w:val="en-US"/>
+        </w:rPr>
+        <w:t>;</w:t>
+      </w:r>
+    </w:p>
+    <w:p>
+      <w:pPr>
+        <w:shd w:val="clear" w:color="auto" w:fill="1E1E1E"/>
+        <w:spacing w:after="0" w:line="285" w:lineRule="atLeast"/>
+        <w:rPr>
+          <w:rFonts w:ascii="Consolas" w:eastAsia="Times New Roman" w:hAnsi="Consolas" w:cs="Times New Roman"/>
+          <w:color w:val="D4D4D4"/>
+          <w:sz w:val="21"/>
+          <w:szCs w:val="21"/>
+          <w:lang w:val="en-US"/>
+        </w:rPr>
+      </w:pPr>
+      <w:r>
+        <w:rPr>
+          <w:rFonts w:ascii="Consolas" w:eastAsia="Times New Roman" w:hAnsi="Consolas" w:cs="Times New Roman"/>
+          <w:color w:val="D4D4D4"/>
+          <w:sz w:val="21"/>
+          <w:szCs w:val="21"/>
+          <w:lang w:val="en-US"/>
+        </w:rPr>
+        <w:t xml:space="preserve">                </w:t>
+      </w:r>
+      <w:proofErr w:type="spellStart"/>
+      <w:r>
+        <w:rPr>
+          <w:rFonts w:ascii="Consolas" w:eastAsia="Times New Roman" w:hAnsi="Consolas" w:cs="Times New Roman"/>
+          <w:color w:val="D4D4D4"/>
+          <w:sz w:val="21"/>
+          <w:szCs w:val="21"/>
+          <w:lang w:val="en-US"/>
+        </w:rPr>
+        <w:t>cout</w:t>
+      </w:r>
+      <w:proofErr w:type="spellEnd"/>
+      <w:r>
+        <w:rPr>
+          <w:rFonts w:ascii="Consolas" w:eastAsia="Times New Roman" w:hAnsi="Consolas" w:cs="Times New Roman"/>
+          <w:color w:val="D4D4D4"/>
+          <w:sz w:val="21"/>
+          <w:szCs w:val="21"/>
+          <w:lang w:val="en-US"/>
+        </w:rPr>
+        <w:t xml:space="preserve">&lt;&lt;"\n Adjacency list of </w:t>
+      </w:r>
+      <w:proofErr w:type="gramStart"/>
+      <w:r>
+        <w:rPr>
+          <w:rFonts w:ascii="Consolas" w:eastAsia="Times New Roman" w:hAnsi="Consolas" w:cs="Times New Roman"/>
+          <w:color w:val="D4D4D4"/>
+          <w:sz w:val="21"/>
+          <w:szCs w:val="21"/>
+          <w:lang w:val="en-US"/>
+        </w:rPr>
+        <w:t>vertex</w:t>
+      </w:r>
+      <w:proofErr w:type="gramEnd"/>
+      <w:r>
+        <w:rPr>
+          <w:rFonts w:ascii="Consolas" w:eastAsia="Times New Roman" w:hAnsi="Consolas" w:cs="Times New Roman"/>
+          <w:color w:val="D4D4D4"/>
+          <w:sz w:val="21"/>
+          <w:szCs w:val="21"/>
+          <w:lang w:val="en-US"/>
+        </w:rPr>
+        <w:t xml:space="preserve"> "&lt;&lt;v&lt;&lt;"\n head ";</w:t>
+      </w:r>
+    </w:p>
+    <w:p>
+      <w:pPr>
+        <w:shd w:val="clear" w:color="auto" w:fill="1E1E1E"/>
+        <w:spacing w:after="0" w:line="285" w:lineRule="atLeast"/>
+        <w:rPr>
+          <w:rFonts w:ascii="Consolas" w:eastAsia="Times New Roman" w:hAnsi="Consolas" w:cs="Times New Roman"/>
+          <w:color w:val="D4D4D4"/>
+          <w:sz w:val="21"/>
+          <w:szCs w:val="21"/>
+          <w:lang w:val="en-US"/>
+        </w:rPr>
+      </w:pPr>
+      <w:r>
+        <w:rPr>
+          <w:rFonts w:ascii="Consolas" w:eastAsia="Times New Roman" w:hAnsi="Consolas" w:cs="Times New Roman"/>
+          <w:color w:val="D4D4D4"/>
+          <w:sz w:val="21"/>
+          <w:szCs w:val="21"/>
+          <w:lang w:val="en-US"/>
+        </w:rPr>
+        <w:t xml:space="preserve">                while (</w:t>
+      </w:r>
+      <w:proofErr w:type="spellStart"/>
+      <w:r>
+        <w:rPr>
+          <w:rFonts w:ascii="Consolas" w:eastAsia="Times New Roman" w:hAnsi="Consolas" w:cs="Times New Roman"/>
+          <w:color w:val="D4D4D4"/>
+          <w:sz w:val="21"/>
+          <w:szCs w:val="21"/>
+          <w:lang w:val="en-US"/>
+        </w:rPr>
+        <w:t>pCrawl</w:t>
+      </w:r>
+      <w:proofErr w:type="spellEnd"/>
+      <w:r>
+        <w:rPr>
+          <w:rFonts w:ascii="Consolas" w:eastAsia="Times New Roman" w:hAnsi="Consolas" w:cs="Times New Roman"/>
+          <w:color w:val="D4D4D4"/>
+          <w:sz w:val="21"/>
+          <w:szCs w:val="21"/>
+          <w:lang w:val="en-US"/>
+        </w:rPr>
+        <w:t>)</w:t>
+      </w:r>
+    </w:p>
+    <w:p>
+      <w:pPr>
+        <w:shd w:val="clear" w:color="auto" w:fill="1E1E1E"/>
+        <w:spacing w:after="0" w:line="285" w:lineRule="atLeast"/>
+        <w:rPr>
+          <w:rFonts w:ascii="Consolas" w:eastAsia="Times New Roman" w:hAnsi="Consolas" w:cs="Times New Roman"/>
+          <w:color w:val="D4D4D4"/>
+          <w:sz w:val="21"/>
+          <w:szCs w:val="21"/>
+          <w:lang w:val="en-US"/>
+        </w:rPr>
+      </w:pPr>
+      <w:r>
+        <w:rPr>
+          <w:rFonts w:ascii="Consolas" w:eastAsia="Times New Roman" w:hAnsi="Consolas" w:cs="Times New Roman"/>
+          <w:color w:val="D4D4D4"/>
+          <w:sz w:val="21"/>
+          <w:szCs w:val="21"/>
+          <w:lang w:val="en-US"/>
+        </w:rPr>
+        <w:t xml:space="preserve">                {</w:t>
+      </w:r>
+    </w:p>
+    <w:p>
+      <w:pPr>
+        <w:shd w:val="clear" w:color="auto" w:fill="1E1E1E"/>
+        <w:spacing w:after="0" w:line="285" w:lineRule="atLeast"/>
+        <w:rPr>
+          <w:rFonts w:ascii="Consolas" w:eastAsia="Times New Roman" w:hAnsi="Consolas" w:cs="Times New Roman"/>
+          <w:color w:val="D4D4D4"/>
+          <w:sz w:val="21"/>
+          <w:szCs w:val="21"/>
+          <w:lang w:val="en-US"/>
+        </w:rPr>
+      </w:pPr>
+      <w:r>
+        <w:rPr>
+          <w:rFonts w:ascii="Consolas" w:eastAsia="Times New Roman" w:hAnsi="Consolas" w:cs="Times New Roman"/>
+          <w:color w:val="D4D4D4"/>
+          <w:sz w:val="21"/>
+          <w:szCs w:val="21"/>
+          <w:lang w:val="en-US"/>
+        </w:rPr>
+        <w:t xml:space="preserve">                    </w:t>
+      </w:r>
+      <w:proofErr w:type="spellStart"/>
+      <w:r>
+        <w:rPr>
+          <w:rFonts w:ascii="Consolas" w:eastAsia="Times New Roman" w:hAnsi="Consolas" w:cs="Times New Roman"/>
+          <w:color w:val="D4D4D4"/>
+          <w:sz w:val="21"/>
+          <w:szCs w:val="21"/>
+          <w:lang w:val="en-US"/>
+        </w:rPr>
+        <w:t>cout</w:t>
+      </w:r>
+      <w:proofErr w:type="spellEnd"/>
+      <w:r>
+        <w:rPr>
+          <w:rFonts w:ascii="Consolas" w:eastAsia="Times New Roman" w:hAnsi="Consolas" w:cs="Times New Roman"/>
+          <w:color w:val="D4D4D4"/>
+          <w:sz w:val="21"/>
+          <w:szCs w:val="21"/>
+          <w:lang w:val="en-US"/>
+        </w:rPr>
+        <w:t>&lt;&lt;"-&gt; "&lt;&lt;</w:t>
+      </w:r>
+      <w:proofErr w:type="spellStart"/>
+      <w:r>
+        <w:rPr>
+          <w:rFonts w:ascii="Consolas" w:eastAsia="Times New Roman" w:hAnsi="Consolas" w:cs="Times New Roman"/>
+          <w:color w:val="D4D4D4"/>
+          <w:sz w:val="21"/>
+          <w:szCs w:val="21"/>
+          <w:lang w:val="en-US"/>
+        </w:rPr>
+        <w:t>pCrawl</w:t>
+      </w:r>
+      <w:proofErr w:type="spellEnd"/>
+      <w:r>
+        <w:rPr>
+          <w:rFonts w:ascii="Consolas" w:eastAsia="Times New Roman" w:hAnsi="Consolas" w:cs="Times New Roman"/>
+          <w:color w:val="D4D4D4"/>
+          <w:sz w:val="21"/>
+          <w:szCs w:val="21"/>
+          <w:lang w:val="en-US"/>
+        </w:rPr>
+        <w:t>-&gt;</w:t>
+      </w:r>
+      <w:proofErr w:type="spellStart"/>
+      <w:r>
+        <w:rPr>
+          <w:rFonts w:ascii="Consolas" w:eastAsia="Times New Roman" w:hAnsi="Consolas" w:cs="Times New Roman"/>
+          <w:color w:val="D4D4D4"/>
+          <w:sz w:val="21"/>
+          <w:szCs w:val="21"/>
+          <w:lang w:val="en-US"/>
+        </w:rPr>
+        <w:t>dest</w:t>
+      </w:r>
+      <w:proofErr w:type="spellEnd"/>
+      <w:r>
+        <w:rPr>
+          <w:rFonts w:ascii="Consolas" w:eastAsia="Times New Roman" w:hAnsi="Consolas" w:cs="Times New Roman"/>
+          <w:color w:val="D4D4D4"/>
+          <w:sz w:val="21"/>
+          <w:szCs w:val="21"/>
+          <w:lang w:val="en-US"/>
+        </w:rPr>
+        <w:t>;</w:t>
+      </w:r>
+    </w:p>
+    <w:p>
+      <w:pPr>
+        <w:shd w:val="clear" w:color="auto" w:fill="1E1E1E"/>
+        <w:spacing w:after="0" w:line="285" w:lineRule="atLeast"/>
+        <w:rPr>
+          <w:rFonts w:ascii="Consolas" w:eastAsia="Times New Roman" w:hAnsi="Consolas" w:cs="Times New Roman"/>
+          <w:color w:val="D4D4D4"/>
+          <w:sz w:val="21"/>
+          <w:szCs w:val="21"/>
+          <w:lang w:val="en-US"/>
+        </w:rPr>
+      </w:pPr>
+      <w:r>
+        <w:rPr>
+          <w:rFonts w:ascii="Consolas" w:eastAsia="Times New Roman" w:hAnsi="Consolas" w:cs="Times New Roman"/>
+          <w:color w:val="D4D4D4"/>
+          <w:sz w:val="21"/>
+          <w:szCs w:val="21"/>
+          <w:lang w:val="en-US"/>
+        </w:rPr>
+        <w:t xml:space="preserve">                    </w:t>
+      </w:r>
+      <w:proofErr w:type="spellStart"/>
+      <w:r>
+        <w:rPr>
+          <w:rFonts w:ascii="Consolas" w:eastAsia="Times New Roman" w:hAnsi="Consolas" w:cs="Times New Roman"/>
+          <w:color w:val="D4D4D4"/>
+          <w:sz w:val="21"/>
+          <w:szCs w:val="21"/>
+          <w:lang w:val="en-US"/>
+        </w:rPr>
+        <w:t>pCrawl</w:t>
+      </w:r>
+      <w:proofErr w:type="spellEnd"/>
+      <w:r>
+        <w:rPr>
+          <w:rFonts w:ascii="Consolas" w:eastAsia="Times New Roman" w:hAnsi="Consolas" w:cs="Times New Roman"/>
+          <w:color w:val="D4D4D4"/>
+          <w:sz w:val="21"/>
+          <w:szCs w:val="21"/>
+          <w:lang w:val="en-US"/>
+        </w:rPr>
+        <w:t xml:space="preserve"> = </w:t>
+      </w:r>
+      <w:proofErr w:type="spellStart"/>
+      <w:r>
+        <w:rPr>
+          <w:rFonts w:ascii="Consolas" w:eastAsia="Times New Roman" w:hAnsi="Consolas" w:cs="Times New Roman"/>
+          <w:color w:val="D4D4D4"/>
+          <w:sz w:val="21"/>
+          <w:szCs w:val="21"/>
+          <w:lang w:val="en-US"/>
+        </w:rPr>
+        <w:t>pCrawl</w:t>
+      </w:r>
+      <w:proofErr w:type="spellEnd"/>
+      <w:r>
+        <w:rPr>
+          <w:rFonts w:ascii="Consolas" w:eastAsia="Times New Roman" w:hAnsi="Consolas" w:cs="Times New Roman"/>
+          <w:color w:val="D4D4D4"/>
+          <w:sz w:val="21"/>
+          <w:szCs w:val="21"/>
+          <w:lang w:val="en-US"/>
+        </w:rPr>
+        <w:t>-&gt;next;</w:t>
+      </w:r>
+    </w:p>
+    <w:p>
+      <w:pPr>
+        <w:shd w:val="clear" w:color="auto" w:fill="1E1E1E"/>
+        <w:spacing w:after="0" w:line="285" w:lineRule="atLeast"/>
+        <w:rPr>
+          <w:rFonts w:ascii="Consolas" w:eastAsia="Times New Roman" w:hAnsi="Consolas" w:cs="Times New Roman"/>
+          <w:color w:val="D4D4D4"/>
+          <w:sz w:val="21"/>
+          <w:szCs w:val="21"/>
+          <w:lang w:val="en-US"/>
+        </w:rPr>
+      </w:pPr>
+      <w:r>
+        <w:rPr>
+          <w:rFonts w:ascii="Consolas" w:eastAsia="Times New Roman" w:hAnsi="Consolas" w:cs="Times New Roman"/>
+          <w:color w:val="D4D4D4"/>
+          <w:sz w:val="21"/>
+          <w:szCs w:val="21"/>
+          <w:lang w:val="en-US"/>
+        </w:rPr>
+        <w:t xml:space="preserve">                }</w:t>
+      </w:r>
+    </w:p>
+    <w:p>
+      <w:pPr>
+        <w:shd w:val="clear" w:color="auto" w:fill="1E1E1E"/>
+        <w:spacing w:after="0" w:line="285" w:lineRule="atLeast"/>
+        <w:rPr>
+          <w:rFonts w:ascii="Consolas" w:eastAsia="Times New Roman" w:hAnsi="Consolas" w:cs="Times New Roman"/>
+          <w:color w:val="D4D4D4"/>
+          <w:sz w:val="21"/>
+          <w:szCs w:val="21"/>
+          <w:lang w:val="en-US"/>
+        </w:rPr>
+      </w:pPr>
+      <w:r>
+        <w:rPr>
+          <w:rFonts w:ascii="Consolas" w:eastAsia="Times New Roman" w:hAnsi="Consolas" w:cs="Times New Roman"/>
+          <w:color w:val="D4D4D4"/>
+          <w:sz w:val="21"/>
+          <w:szCs w:val="21"/>
+          <w:lang w:val="en-US"/>
+        </w:rPr>
+        <w:t xml:space="preserve">                </w:t>
+      </w:r>
+      <w:proofErr w:type="spellStart"/>
+      <w:r>
+        <w:rPr>
+          <w:rFonts w:ascii="Consolas" w:eastAsia="Times New Roman" w:hAnsi="Consolas" w:cs="Times New Roman"/>
+          <w:color w:val="D4D4D4"/>
+          <w:sz w:val="21"/>
+          <w:szCs w:val="21"/>
+          <w:lang w:val="en-US"/>
+        </w:rPr>
+        <w:t>cout</w:t>
+      </w:r>
+      <w:proofErr w:type="spellEnd"/>
+      <w:r>
+        <w:rPr>
+          <w:rFonts w:ascii="Consolas" w:eastAsia="Times New Roman" w:hAnsi="Consolas" w:cs="Times New Roman"/>
+          <w:color w:val="D4D4D4"/>
+          <w:sz w:val="21"/>
+          <w:szCs w:val="21"/>
+          <w:lang w:val="en-US"/>
+        </w:rPr>
+        <w:t>&lt;&lt;</w:t>
+      </w:r>
+      <w:proofErr w:type="spellStart"/>
+      <w:r>
+        <w:rPr>
+          <w:rFonts w:ascii="Consolas" w:eastAsia="Times New Roman" w:hAnsi="Consolas" w:cs="Times New Roman"/>
+          <w:color w:val="D4D4D4"/>
+          <w:sz w:val="21"/>
+          <w:szCs w:val="21"/>
+          <w:lang w:val="en-US"/>
+        </w:rPr>
+        <w:t>endl</w:t>
+      </w:r>
+      <w:proofErr w:type="spellEnd"/>
+      <w:r>
+        <w:rPr>
+          <w:rFonts w:ascii="Consolas" w:eastAsia="Times New Roman" w:hAnsi="Consolas" w:cs="Times New Roman"/>
+          <w:color w:val="D4D4D4"/>
+          <w:sz w:val="21"/>
+          <w:szCs w:val="21"/>
+          <w:lang w:val="en-US"/>
+        </w:rPr>
+        <w:t>;</w:t>
+      </w:r>
+    </w:p>
+    <w:p>
+      <w:pPr>
+        <w:shd w:val="clear" w:color="auto" w:fill="1E1E1E"/>
+        <w:spacing w:after="0" w:line="285" w:lineRule="atLeast"/>
+        <w:rPr>
+          <w:rFonts w:ascii="Consolas" w:eastAsia="Times New Roman" w:hAnsi="Consolas" w:cs="Times New Roman"/>
+          <w:color w:val="D4D4D4"/>
+          <w:sz w:val="21"/>
+          <w:szCs w:val="21"/>
+          <w:lang w:val="en-US"/>
+        </w:rPr>
+      </w:pPr>
+      <w:r>
+        <w:rPr>
+          <w:rFonts w:ascii="Consolas" w:eastAsia="Times New Roman" w:hAnsi="Consolas" w:cs="Times New Roman"/>
+          <w:color w:val="D4D4D4"/>
+          <w:sz w:val="21"/>
+          <w:szCs w:val="21"/>
+          <w:lang w:val="en-US"/>
+        </w:rPr>
+        <w:t xml:space="preserve">            }</w:t>
+      </w:r>
+    </w:p>
+    <w:p>
+      <w:pPr>
+        <w:shd w:val="clear" w:color="auto" w:fill="1E1E1E"/>
+        <w:spacing w:after="0" w:line="285" w:lineRule="atLeast"/>
+        <w:rPr>
+          <w:rFonts w:ascii="Consolas" w:eastAsia="Times New Roman" w:hAnsi="Consolas" w:cs="Times New Roman"/>
+          <w:color w:val="D4D4D4"/>
+          <w:sz w:val="21"/>
+          <w:szCs w:val="21"/>
+          <w:lang w:val="en-US"/>
+        </w:rPr>
+      </w:pPr>
+      <w:r>
+        <w:rPr>
+          <w:rFonts w:ascii="Consolas" w:eastAsia="Times New Roman" w:hAnsi="Consolas" w:cs="Times New Roman"/>
+          <w:color w:val="D4D4D4"/>
+          <w:sz w:val="21"/>
+          <w:szCs w:val="21"/>
+          <w:lang w:val="en-US"/>
+        </w:rPr>
+        <w:t xml:space="preserve">        }</w:t>
+      </w:r>
+    </w:p>
+    <w:p>
+      <w:pPr>
+        <w:shd w:val="clear" w:color="auto" w:fill="1E1E1E"/>
+        <w:spacing w:after="0" w:line="285" w:lineRule="atLeast"/>
+        <w:rPr>
+          <w:rFonts w:ascii="Consolas" w:eastAsia="Times New Roman" w:hAnsi="Consolas" w:cs="Times New Roman"/>
+          <w:color w:val="D4D4D4"/>
+          <w:sz w:val="21"/>
+          <w:szCs w:val="21"/>
+          <w:lang w:val="en-US"/>
+        </w:rPr>
+      </w:pPr>
+      <w:r>
+        <w:rPr>
+          <w:rFonts w:ascii="Consolas" w:eastAsia="Times New Roman" w:hAnsi="Consolas" w:cs="Times New Roman"/>
+          <w:color w:val="D4D4D4"/>
+          <w:sz w:val="21"/>
+          <w:szCs w:val="21"/>
+          <w:lang w:val="en-US"/>
+        </w:rPr>
+        <w:t>};</w:t>
+      </w:r>
+    </w:p>
+    <w:p>
+      <w:pPr>
+        <w:shd w:val="clear" w:color="auto" w:fill="1E1E1E"/>
+        <w:spacing w:after="0" w:line="285" w:lineRule="atLeast"/>
+        <w:rPr>
+          <w:rFonts w:ascii="Consolas" w:eastAsia="Times New Roman" w:hAnsi="Consolas" w:cs="Times New Roman"/>
+          <w:color w:val="D4D4D4"/>
+          <w:sz w:val="21"/>
+          <w:szCs w:val="21"/>
+          <w:lang w:val="en-US"/>
+        </w:rPr>
+      </w:pPr>
+      <w:r>
+        <w:rPr>
+          <w:rFonts w:ascii="Consolas" w:eastAsia="Times New Roman" w:hAnsi="Consolas" w:cs="Times New Roman"/>
+          <w:color w:val="D4D4D4"/>
+          <w:sz w:val="21"/>
+          <w:szCs w:val="21"/>
+          <w:lang w:val="en-US"/>
+        </w:rPr>
+        <w:t xml:space="preserve"> </w:t>
+      </w:r>
+    </w:p>
+    <w:p>
+      <w:pPr>
+        <w:shd w:val="clear" w:color="auto" w:fill="1E1E1E"/>
+        <w:spacing w:after="0" w:line="285" w:lineRule="atLeast"/>
+        <w:rPr>
+          <w:rFonts w:ascii="Consolas" w:eastAsia="Times New Roman" w:hAnsi="Consolas" w:cs="Times New Roman"/>
+          <w:color w:val="D4D4D4"/>
+          <w:sz w:val="21"/>
+          <w:szCs w:val="21"/>
+          <w:lang w:val="en-US"/>
+        </w:rPr>
+      </w:pPr>
+      <w:r>
+        <w:rPr>
+          <w:rFonts w:ascii="Consolas" w:eastAsia="Times New Roman" w:hAnsi="Consolas" w:cs="Times New Roman"/>
+          <w:color w:val="D4D4D4"/>
+          <w:sz w:val="21"/>
+          <w:szCs w:val="21"/>
+          <w:lang w:val="en-US"/>
+        </w:rPr>
+        <w:t>/*</w:t>
+      </w:r>
+    </w:p>
+    <w:p>
+      <w:pPr>
+        <w:shd w:val="clear" w:color="auto" w:fill="1E1E1E"/>
+        <w:spacing w:after="0" w:line="285" w:lineRule="atLeast"/>
+        <w:rPr>
+          <w:rFonts w:ascii="Consolas" w:eastAsia="Times New Roman" w:hAnsi="Consolas" w:cs="Times New Roman"/>
+          <w:color w:val="D4D4D4"/>
+          <w:sz w:val="21"/>
+          <w:szCs w:val="21"/>
+          <w:lang w:val="en-US"/>
+        </w:rPr>
+      </w:pPr>
+      <w:r>
+        <w:rPr>
+          <w:rFonts w:ascii="Consolas" w:eastAsia="Times New Roman" w:hAnsi="Consolas" w:cs="Times New Roman"/>
+          <w:color w:val="D4D4D4"/>
+          <w:sz w:val="21"/>
+          <w:szCs w:val="21"/>
+          <w:lang w:val="en-US"/>
+        </w:rPr>
+        <w:t xml:space="preserve"> * Main</w:t>
+      </w:r>
+    </w:p>
+    <w:p>
+      <w:pPr>
+        <w:shd w:val="clear" w:color="auto" w:fill="1E1E1E"/>
+        <w:spacing w:after="0" w:line="285" w:lineRule="atLeast"/>
+        <w:rPr>
+          <w:rFonts w:ascii="Consolas" w:eastAsia="Times New Roman" w:hAnsi="Consolas" w:cs="Times New Roman"/>
+          <w:color w:val="D4D4D4"/>
+          <w:sz w:val="21"/>
+          <w:szCs w:val="21"/>
+          <w:lang w:val="en-US"/>
+        </w:rPr>
+      </w:pPr>
+      <w:r>
+        <w:rPr>
+          <w:rFonts w:ascii="Consolas" w:eastAsia="Times New Roman" w:hAnsi="Consolas" w:cs="Times New Roman"/>
+          <w:color w:val="D4D4D4"/>
+          <w:sz w:val="21"/>
+          <w:szCs w:val="21"/>
+          <w:lang w:val="en-US"/>
+        </w:rPr>
+        <w:lastRenderedPageBreak/>
+        <w:t xml:space="preserve"> */ </w:t>
+      </w:r>
+    </w:p>
+    <w:p>
+      <w:pPr>
+        <w:shd w:val="clear" w:color="auto" w:fill="1E1E1E"/>
+        <w:spacing w:after="0" w:line="285" w:lineRule="atLeast"/>
+        <w:rPr>
+          <w:rFonts w:ascii="Consolas" w:eastAsia="Times New Roman" w:hAnsi="Consolas" w:cs="Times New Roman"/>
+          <w:color w:val="D4D4D4"/>
+          <w:sz w:val="21"/>
+          <w:szCs w:val="21"/>
+          <w:lang w:val="en-US"/>
+        </w:rPr>
+      </w:pPr>
+      <w:r>
+        <w:rPr>
+          <w:rFonts w:ascii="Consolas" w:eastAsia="Times New Roman" w:hAnsi="Consolas" w:cs="Times New Roman"/>
+          <w:color w:val="D4D4D4"/>
+          <w:sz w:val="21"/>
+          <w:szCs w:val="21"/>
+          <w:lang w:val="en-US"/>
+        </w:rPr>
+        <w:t xml:space="preserve">int </w:t>
+      </w:r>
+      <w:proofErr w:type="gramStart"/>
+      <w:r>
+        <w:rPr>
+          <w:rFonts w:ascii="Consolas" w:eastAsia="Times New Roman" w:hAnsi="Consolas" w:cs="Times New Roman"/>
+          <w:color w:val="D4D4D4"/>
+          <w:sz w:val="21"/>
+          <w:szCs w:val="21"/>
+          <w:lang w:val="en-US"/>
+        </w:rPr>
+        <w:t>main(</w:t>
+      </w:r>
+      <w:proofErr w:type="gramEnd"/>
+      <w:r>
+        <w:rPr>
+          <w:rFonts w:ascii="Consolas" w:eastAsia="Times New Roman" w:hAnsi="Consolas" w:cs="Times New Roman"/>
+          <w:color w:val="D4D4D4"/>
+          <w:sz w:val="21"/>
+          <w:szCs w:val="21"/>
+          <w:lang w:val="en-US"/>
+        </w:rPr>
+        <w:t>)</w:t>
+      </w:r>
+    </w:p>
+    <w:p>
+      <w:pPr>
+        <w:shd w:val="clear" w:color="auto" w:fill="1E1E1E"/>
+        <w:spacing w:after="0" w:line="285" w:lineRule="atLeast"/>
+        <w:rPr>
+          <w:rFonts w:ascii="Consolas" w:eastAsia="Times New Roman" w:hAnsi="Consolas" w:cs="Times New Roman"/>
+          <w:color w:val="D4D4D4"/>
+          <w:sz w:val="21"/>
+          <w:szCs w:val="21"/>
+          <w:lang w:val="en-US"/>
+        </w:rPr>
+      </w:pPr>
+      <w:r>
+        <w:rPr>
+          <w:rFonts w:ascii="Consolas" w:eastAsia="Times New Roman" w:hAnsi="Consolas" w:cs="Times New Roman"/>
+          <w:color w:val="D4D4D4"/>
+          <w:sz w:val="21"/>
+          <w:szCs w:val="21"/>
+          <w:lang w:val="en-US"/>
+        </w:rPr>
+        <w:t>{</w:t>
+      </w:r>
+    </w:p>
+    <w:p>
+      <w:pPr>
+        <w:shd w:val="clear" w:color="auto" w:fill="1E1E1E"/>
+        <w:spacing w:after="0" w:line="285" w:lineRule="atLeast"/>
+        <w:rPr>
+          <w:rFonts w:ascii="Consolas" w:eastAsia="Times New Roman" w:hAnsi="Consolas" w:cs="Times New Roman"/>
+          <w:color w:val="D4D4D4"/>
+          <w:sz w:val="21"/>
+          <w:szCs w:val="21"/>
+          <w:lang w:val="en-US"/>
+        </w:rPr>
+      </w:pPr>
+      <w:r>
+        <w:rPr>
+          <w:rFonts w:ascii="Consolas" w:eastAsia="Times New Roman" w:hAnsi="Consolas" w:cs="Times New Roman"/>
+          <w:color w:val="D4D4D4"/>
+          <w:sz w:val="21"/>
+          <w:szCs w:val="21"/>
+          <w:lang w:val="en-US"/>
+        </w:rPr>
+        <w:t xml:space="preserve">    Graph </w:t>
+      </w:r>
+      <w:proofErr w:type="spellStart"/>
+      <w:proofErr w:type="gramStart"/>
+      <w:r>
+        <w:rPr>
+          <w:rFonts w:ascii="Consolas" w:eastAsia="Times New Roman" w:hAnsi="Consolas" w:cs="Times New Roman"/>
+          <w:color w:val="D4D4D4"/>
+          <w:sz w:val="21"/>
+          <w:szCs w:val="21"/>
+          <w:lang w:val="en-US"/>
+        </w:rPr>
+        <w:t>gh</w:t>
+      </w:r>
+      <w:proofErr w:type="spellEnd"/>
+      <w:r>
+        <w:rPr>
+          <w:rFonts w:ascii="Consolas" w:eastAsia="Times New Roman" w:hAnsi="Consolas" w:cs="Times New Roman"/>
+          <w:color w:val="D4D4D4"/>
+          <w:sz w:val="21"/>
+          <w:szCs w:val="21"/>
+          <w:lang w:val="en-US"/>
+        </w:rPr>
+        <w:t>(</w:t>
+      </w:r>
+      <w:proofErr w:type="gramEnd"/>
+      <w:r>
+        <w:rPr>
+          <w:rFonts w:ascii="Consolas" w:eastAsia="Times New Roman" w:hAnsi="Consolas" w:cs="Times New Roman"/>
+          <w:color w:val="D4D4D4"/>
+          <w:sz w:val="21"/>
+          <w:szCs w:val="21"/>
+          <w:lang w:val="en-US"/>
+        </w:rPr>
+        <w:t>8);</w:t>
+      </w:r>
+    </w:p>
+    <w:p>
+      <w:pPr>
+        <w:shd w:val="clear" w:color="auto" w:fill="1E1E1E"/>
+        <w:spacing w:after="0" w:line="285" w:lineRule="atLeast"/>
+        <w:rPr>
+          <w:rFonts w:ascii="Consolas" w:eastAsia="Times New Roman" w:hAnsi="Consolas" w:cs="Times New Roman"/>
+          <w:color w:val="D4D4D4"/>
+          <w:sz w:val="21"/>
+          <w:szCs w:val="21"/>
+          <w:lang w:val="en-US"/>
+        </w:rPr>
+      </w:pPr>
+      <w:r>
+        <w:rPr>
+          <w:rFonts w:ascii="Consolas" w:eastAsia="Times New Roman" w:hAnsi="Consolas" w:cs="Times New Roman"/>
+          <w:color w:val="D4D4D4"/>
+          <w:sz w:val="21"/>
+          <w:szCs w:val="21"/>
+          <w:lang w:val="en-US"/>
+        </w:rPr>
+        <w:t xml:space="preserve">    </w:t>
+      </w:r>
+      <w:proofErr w:type="spellStart"/>
+      <w:proofErr w:type="gramStart"/>
+      <w:r>
+        <w:rPr>
+          <w:rFonts w:ascii="Consolas" w:eastAsia="Times New Roman" w:hAnsi="Consolas" w:cs="Times New Roman"/>
+          <w:color w:val="D4D4D4"/>
+          <w:sz w:val="21"/>
+          <w:szCs w:val="21"/>
+          <w:lang w:val="en-US"/>
+        </w:rPr>
+        <w:t>gh.addEdge</w:t>
+      </w:r>
+      <w:proofErr w:type="spellEnd"/>
+      <w:proofErr w:type="gramEnd"/>
+      <w:r>
+        <w:rPr>
+          <w:rFonts w:ascii="Consolas" w:eastAsia="Times New Roman" w:hAnsi="Consolas" w:cs="Times New Roman"/>
+          <w:color w:val="D4D4D4"/>
+          <w:sz w:val="21"/>
+          <w:szCs w:val="21"/>
+          <w:lang w:val="en-US"/>
+        </w:rPr>
+        <w:t>(1, 2);</w:t>
+      </w:r>
+    </w:p>
+    <w:p>
+      <w:pPr>
+        <w:shd w:val="clear" w:color="auto" w:fill="1E1E1E"/>
+        <w:spacing w:after="0" w:line="285" w:lineRule="atLeast"/>
+        <w:rPr>
+          <w:rFonts w:ascii="Consolas" w:eastAsia="Times New Roman" w:hAnsi="Consolas" w:cs="Times New Roman"/>
+          <w:color w:val="D4D4D4"/>
+          <w:sz w:val="21"/>
+          <w:szCs w:val="21"/>
+          <w:lang w:val="en-US"/>
+        </w:rPr>
+      </w:pPr>
+      <w:r>
+        <w:rPr>
+          <w:rFonts w:ascii="Consolas" w:eastAsia="Times New Roman" w:hAnsi="Consolas" w:cs="Times New Roman"/>
+          <w:color w:val="D4D4D4"/>
+          <w:sz w:val="21"/>
+          <w:szCs w:val="21"/>
+          <w:lang w:val="en-US"/>
+        </w:rPr>
+        <w:t xml:space="preserve">    </w:t>
+      </w:r>
+      <w:proofErr w:type="spellStart"/>
+      <w:proofErr w:type="gramStart"/>
+      <w:r>
+        <w:rPr>
+          <w:rFonts w:ascii="Consolas" w:eastAsia="Times New Roman" w:hAnsi="Consolas" w:cs="Times New Roman"/>
+          <w:color w:val="D4D4D4"/>
+          <w:sz w:val="21"/>
+          <w:szCs w:val="21"/>
+          <w:lang w:val="en-US"/>
+        </w:rPr>
+        <w:t>gh.addEdge</w:t>
+      </w:r>
+      <w:proofErr w:type="spellEnd"/>
+      <w:proofErr w:type="gramEnd"/>
+      <w:r>
+        <w:rPr>
+          <w:rFonts w:ascii="Consolas" w:eastAsia="Times New Roman" w:hAnsi="Consolas" w:cs="Times New Roman"/>
+          <w:color w:val="D4D4D4"/>
+          <w:sz w:val="21"/>
+          <w:szCs w:val="21"/>
+          <w:lang w:val="en-US"/>
+        </w:rPr>
+        <w:t>(1, 3);</w:t>
+      </w:r>
+    </w:p>
+    <w:p>
+      <w:pPr>
+        <w:shd w:val="clear" w:color="auto" w:fill="1E1E1E"/>
+        <w:spacing w:after="0" w:line="285" w:lineRule="atLeast"/>
+        <w:rPr>
+          <w:rFonts w:ascii="Consolas" w:eastAsia="Times New Roman" w:hAnsi="Consolas" w:cs="Times New Roman"/>
+          <w:color w:val="D4D4D4"/>
+          <w:sz w:val="21"/>
+          <w:szCs w:val="21"/>
+          <w:lang w:val="en-US"/>
+        </w:rPr>
+      </w:pPr>
+      <w:r>
+        <w:rPr>
+          <w:rFonts w:ascii="Consolas" w:eastAsia="Times New Roman" w:hAnsi="Consolas" w:cs="Times New Roman"/>
+          <w:color w:val="D4D4D4"/>
+          <w:sz w:val="21"/>
+          <w:szCs w:val="21"/>
+          <w:lang w:val="en-US"/>
+        </w:rPr>
+        <w:tab/>
+      </w:r>
+      <w:proofErr w:type="spellStart"/>
+      <w:proofErr w:type="gramStart"/>
+      <w:r>
+        <w:rPr>
+          <w:rFonts w:ascii="Consolas" w:eastAsia="Times New Roman" w:hAnsi="Consolas" w:cs="Times New Roman"/>
+          <w:color w:val="D4D4D4"/>
+          <w:sz w:val="21"/>
+          <w:szCs w:val="21"/>
+          <w:lang w:val="en-US"/>
+        </w:rPr>
+        <w:t>gh.addEdge</w:t>
+      </w:r>
+      <w:proofErr w:type="spellEnd"/>
+      <w:proofErr w:type="gramEnd"/>
+      <w:r>
+        <w:rPr>
+          <w:rFonts w:ascii="Consolas" w:eastAsia="Times New Roman" w:hAnsi="Consolas" w:cs="Times New Roman"/>
+          <w:color w:val="D4D4D4"/>
+          <w:sz w:val="21"/>
+          <w:szCs w:val="21"/>
+          <w:lang w:val="en-US"/>
+        </w:rPr>
+        <w:t>(2, 4);</w:t>
+      </w:r>
+    </w:p>
+    <w:p>
+      <w:pPr>
+        <w:shd w:val="clear" w:color="auto" w:fill="1E1E1E"/>
+        <w:spacing w:after="0" w:line="285" w:lineRule="atLeast"/>
+        <w:rPr>
+          <w:rFonts w:ascii="Consolas" w:eastAsia="Times New Roman" w:hAnsi="Consolas" w:cs="Times New Roman"/>
+          <w:color w:val="D4D4D4"/>
+          <w:sz w:val="21"/>
+          <w:szCs w:val="21"/>
+          <w:lang w:val="en-US"/>
+        </w:rPr>
+      </w:pPr>
+      <w:r>
+        <w:rPr>
+          <w:rFonts w:ascii="Consolas" w:eastAsia="Times New Roman" w:hAnsi="Consolas" w:cs="Times New Roman"/>
+          <w:color w:val="D4D4D4"/>
+          <w:sz w:val="21"/>
+          <w:szCs w:val="21"/>
+          <w:lang w:val="en-US"/>
+        </w:rPr>
+        <w:t xml:space="preserve"> </w:t>
+      </w:r>
+      <w:r>
+        <w:rPr>
+          <w:rFonts w:ascii="Consolas" w:eastAsia="Times New Roman" w:hAnsi="Consolas" w:cs="Times New Roman"/>
+          <w:color w:val="D4D4D4"/>
+          <w:sz w:val="21"/>
+          <w:szCs w:val="21"/>
+          <w:lang w:val="en-US"/>
+        </w:rPr>
+        <w:tab/>
+      </w:r>
+      <w:proofErr w:type="spellStart"/>
+      <w:proofErr w:type="gramStart"/>
+      <w:r>
+        <w:rPr>
+          <w:rFonts w:ascii="Consolas" w:eastAsia="Times New Roman" w:hAnsi="Consolas" w:cs="Times New Roman"/>
+          <w:color w:val="D4D4D4"/>
+          <w:sz w:val="21"/>
+          <w:szCs w:val="21"/>
+          <w:lang w:val="en-US"/>
+        </w:rPr>
+        <w:t>gh.addEdge</w:t>
+      </w:r>
+      <w:proofErr w:type="spellEnd"/>
+      <w:proofErr w:type="gramEnd"/>
+      <w:r>
+        <w:rPr>
+          <w:rFonts w:ascii="Consolas" w:eastAsia="Times New Roman" w:hAnsi="Consolas" w:cs="Times New Roman"/>
+          <w:color w:val="D4D4D4"/>
+          <w:sz w:val="21"/>
+          <w:szCs w:val="21"/>
+          <w:lang w:val="en-US"/>
+        </w:rPr>
+        <w:t>(2, 5);</w:t>
+      </w:r>
+    </w:p>
+    <w:p>
+      <w:pPr>
+        <w:shd w:val="clear" w:color="auto" w:fill="1E1E1E"/>
+        <w:spacing w:after="0" w:line="285" w:lineRule="atLeast"/>
+        <w:rPr>
+          <w:rFonts w:ascii="Consolas" w:eastAsia="Times New Roman" w:hAnsi="Consolas" w:cs="Times New Roman"/>
+          <w:color w:val="D4D4D4"/>
+          <w:sz w:val="21"/>
+          <w:szCs w:val="21"/>
+          <w:lang w:val="en-US"/>
+        </w:rPr>
+      </w:pPr>
+      <w:r>
+        <w:rPr>
+          <w:rFonts w:ascii="Consolas" w:eastAsia="Times New Roman" w:hAnsi="Consolas" w:cs="Times New Roman"/>
+          <w:color w:val="D4D4D4"/>
+          <w:sz w:val="21"/>
+          <w:szCs w:val="21"/>
+          <w:lang w:val="en-US"/>
+        </w:rPr>
+        <w:t xml:space="preserve"> </w:t>
+      </w:r>
+      <w:r>
+        <w:rPr>
+          <w:rFonts w:ascii="Consolas" w:eastAsia="Times New Roman" w:hAnsi="Consolas" w:cs="Times New Roman"/>
+          <w:color w:val="D4D4D4"/>
+          <w:sz w:val="21"/>
+          <w:szCs w:val="21"/>
+          <w:lang w:val="en-US"/>
+        </w:rPr>
+        <w:tab/>
+      </w:r>
+      <w:proofErr w:type="spellStart"/>
+      <w:proofErr w:type="gramStart"/>
+      <w:r>
+        <w:rPr>
+          <w:rFonts w:ascii="Consolas" w:eastAsia="Times New Roman" w:hAnsi="Consolas" w:cs="Times New Roman"/>
+          <w:color w:val="D4D4D4"/>
+          <w:sz w:val="21"/>
+          <w:szCs w:val="21"/>
+          <w:lang w:val="en-US"/>
+        </w:rPr>
+        <w:t>gh.addEdge</w:t>
+      </w:r>
+      <w:proofErr w:type="spellEnd"/>
+      <w:proofErr w:type="gramEnd"/>
+      <w:r>
+        <w:rPr>
+          <w:rFonts w:ascii="Consolas" w:eastAsia="Times New Roman" w:hAnsi="Consolas" w:cs="Times New Roman"/>
+          <w:color w:val="D4D4D4"/>
+          <w:sz w:val="21"/>
+          <w:szCs w:val="21"/>
+          <w:lang w:val="en-US"/>
+        </w:rPr>
+        <w:t>(2, 3);</w:t>
+      </w:r>
+    </w:p>
+    <w:p>
+      <w:pPr>
+        <w:shd w:val="clear" w:color="auto" w:fill="1E1E1E"/>
+        <w:spacing w:after="0" w:line="285" w:lineRule="atLeast"/>
+        <w:rPr>
+          <w:rFonts w:ascii="Consolas" w:eastAsia="Times New Roman" w:hAnsi="Consolas" w:cs="Times New Roman"/>
+          <w:color w:val="D4D4D4"/>
+          <w:sz w:val="21"/>
+          <w:szCs w:val="21"/>
+          <w:lang w:val="en-US"/>
+        </w:rPr>
+      </w:pPr>
+      <w:r>
+        <w:rPr>
+          <w:rFonts w:ascii="Consolas" w:eastAsia="Times New Roman" w:hAnsi="Consolas" w:cs="Times New Roman"/>
+          <w:color w:val="D4D4D4"/>
+          <w:sz w:val="21"/>
+          <w:szCs w:val="21"/>
+          <w:lang w:val="en-US"/>
+        </w:rPr>
+        <w:t xml:space="preserve"> </w:t>
+      </w:r>
+      <w:r>
+        <w:rPr>
+          <w:rFonts w:ascii="Consolas" w:eastAsia="Times New Roman" w:hAnsi="Consolas" w:cs="Times New Roman"/>
+          <w:color w:val="D4D4D4"/>
+          <w:sz w:val="21"/>
+          <w:szCs w:val="21"/>
+          <w:lang w:val="en-US"/>
+        </w:rPr>
+        <w:tab/>
+      </w:r>
+      <w:proofErr w:type="spellStart"/>
+      <w:proofErr w:type="gramStart"/>
+      <w:r>
+        <w:rPr>
+          <w:rFonts w:ascii="Consolas" w:eastAsia="Times New Roman" w:hAnsi="Consolas" w:cs="Times New Roman"/>
+          <w:color w:val="D4D4D4"/>
+          <w:sz w:val="21"/>
+          <w:szCs w:val="21"/>
+          <w:lang w:val="en-US"/>
+        </w:rPr>
+        <w:t>gh.addEdge</w:t>
+      </w:r>
+      <w:proofErr w:type="spellEnd"/>
+      <w:proofErr w:type="gramEnd"/>
+      <w:r>
+        <w:rPr>
+          <w:rFonts w:ascii="Consolas" w:eastAsia="Times New Roman" w:hAnsi="Consolas" w:cs="Times New Roman"/>
+          <w:color w:val="D4D4D4"/>
+          <w:sz w:val="21"/>
+          <w:szCs w:val="21"/>
+          <w:lang w:val="en-US"/>
+        </w:rPr>
+        <w:t>(3, 7);</w:t>
+      </w:r>
+    </w:p>
+    <w:p>
+      <w:pPr>
+        <w:shd w:val="clear" w:color="auto" w:fill="1E1E1E"/>
+        <w:spacing w:after="0" w:line="285" w:lineRule="atLeast"/>
+        <w:rPr>
+          <w:rFonts w:ascii="Consolas" w:eastAsia="Times New Roman" w:hAnsi="Consolas" w:cs="Times New Roman"/>
+          <w:color w:val="D4D4D4"/>
+          <w:sz w:val="21"/>
+          <w:szCs w:val="21"/>
+          <w:lang w:val="en-US"/>
+        </w:rPr>
+      </w:pPr>
+      <w:r>
+        <w:rPr>
+          <w:rFonts w:ascii="Consolas" w:eastAsia="Times New Roman" w:hAnsi="Consolas" w:cs="Times New Roman"/>
+          <w:color w:val="D4D4D4"/>
+          <w:sz w:val="21"/>
+          <w:szCs w:val="21"/>
+          <w:lang w:val="en-US"/>
+        </w:rPr>
+        <w:t xml:space="preserve"> </w:t>
+      </w:r>
+      <w:r>
+        <w:rPr>
+          <w:rFonts w:ascii="Consolas" w:eastAsia="Times New Roman" w:hAnsi="Consolas" w:cs="Times New Roman"/>
+          <w:color w:val="D4D4D4"/>
+          <w:sz w:val="21"/>
+          <w:szCs w:val="21"/>
+          <w:lang w:val="en-US"/>
+        </w:rPr>
+        <w:tab/>
+      </w:r>
+      <w:proofErr w:type="spellStart"/>
+      <w:proofErr w:type="gramStart"/>
+      <w:r>
+        <w:rPr>
+          <w:rFonts w:ascii="Consolas" w:eastAsia="Times New Roman" w:hAnsi="Consolas" w:cs="Times New Roman"/>
+          <w:color w:val="D4D4D4"/>
+          <w:sz w:val="21"/>
+          <w:szCs w:val="21"/>
+          <w:lang w:val="en-US"/>
+        </w:rPr>
+        <w:t>gh.addEdge</w:t>
+      </w:r>
+      <w:proofErr w:type="spellEnd"/>
+      <w:proofErr w:type="gramEnd"/>
+      <w:r>
+        <w:rPr>
+          <w:rFonts w:ascii="Consolas" w:eastAsia="Times New Roman" w:hAnsi="Consolas" w:cs="Times New Roman"/>
+          <w:color w:val="D4D4D4"/>
+          <w:sz w:val="21"/>
+          <w:szCs w:val="21"/>
+          <w:lang w:val="en-US"/>
+        </w:rPr>
+        <w:t>(3, 8);</w:t>
+      </w:r>
+    </w:p>
+    <w:p>
+      <w:pPr>
+        <w:shd w:val="clear" w:color="auto" w:fill="1E1E1E"/>
+        <w:spacing w:after="0" w:line="285" w:lineRule="atLeast"/>
+        <w:rPr>
+          <w:rFonts w:ascii="Consolas" w:eastAsia="Times New Roman" w:hAnsi="Consolas" w:cs="Times New Roman"/>
+          <w:color w:val="D4D4D4"/>
+          <w:sz w:val="21"/>
+          <w:szCs w:val="21"/>
+          <w:lang w:val="en-US"/>
+        </w:rPr>
+      </w:pPr>
+      <w:r>
+        <w:rPr>
+          <w:rFonts w:ascii="Consolas" w:eastAsia="Times New Roman" w:hAnsi="Consolas" w:cs="Times New Roman"/>
+          <w:color w:val="D4D4D4"/>
+          <w:sz w:val="21"/>
+          <w:szCs w:val="21"/>
+          <w:lang w:val="en-US"/>
+        </w:rPr>
+        <w:t xml:space="preserve"> </w:t>
+      </w:r>
+      <w:r>
+        <w:rPr>
+          <w:rFonts w:ascii="Consolas" w:eastAsia="Times New Roman" w:hAnsi="Consolas" w:cs="Times New Roman"/>
+          <w:color w:val="D4D4D4"/>
+          <w:sz w:val="21"/>
+          <w:szCs w:val="21"/>
+          <w:lang w:val="en-US"/>
+        </w:rPr>
+        <w:tab/>
+      </w:r>
+      <w:proofErr w:type="spellStart"/>
+      <w:proofErr w:type="gramStart"/>
+      <w:r>
+        <w:rPr>
+          <w:rFonts w:ascii="Consolas" w:eastAsia="Times New Roman" w:hAnsi="Consolas" w:cs="Times New Roman"/>
+          <w:color w:val="D4D4D4"/>
+          <w:sz w:val="21"/>
+          <w:szCs w:val="21"/>
+          <w:lang w:val="en-US"/>
+        </w:rPr>
+        <w:t>gh.addEdge</w:t>
+      </w:r>
+      <w:proofErr w:type="spellEnd"/>
+      <w:proofErr w:type="gramEnd"/>
+      <w:r>
+        <w:rPr>
+          <w:rFonts w:ascii="Consolas" w:eastAsia="Times New Roman" w:hAnsi="Consolas" w:cs="Times New Roman"/>
+          <w:color w:val="D4D4D4"/>
+          <w:sz w:val="21"/>
+          <w:szCs w:val="21"/>
+          <w:lang w:val="en-US"/>
+        </w:rPr>
+        <w:t>(4, 5);</w:t>
+      </w:r>
+    </w:p>
+    <w:p>
+      <w:pPr>
+        <w:shd w:val="clear" w:color="auto" w:fill="1E1E1E"/>
+        <w:spacing w:after="0" w:line="285" w:lineRule="atLeast"/>
+        <w:rPr>
+          <w:rFonts w:ascii="Consolas" w:eastAsia="Times New Roman" w:hAnsi="Consolas" w:cs="Times New Roman"/>
+          <w:color w:val="D4D4D4"/>
+          <w:sz w:val="21"/>
+          <w:szCs w:val="21"/>
+          <w:lang w:val="en-US"/>
+        </w:rPr>
+      </w:pPr>
+      <w:r>
+        <w:rPr>
+          <w:rFonts w:ascii="Consolas" w:eastAsia="Times New Roman" w:hAnsi="Consolas" w:cs="Times New Roman"/>
+          <w:color w:val="D4D4D4"/>
+          <w:sz w:val="21"/>
+          <w:szCs w:val="21"/>
+          <w:lang w:val="en-US"/>
+        </w:rPr>
+        <w:t xml:space="preserve"> </w:t>
+      </w:r>
+      <w:r>
+        <w:rPr>
+          <w:rFonts w:ascii="Consolas" w:eastAsia="Times New Roman" w:hAnsi="Consolas" w:cs="Times New Roman"/>
+          <w:color w:val="D4D4D4"/>
+          <w:sz w:val="21"/>
+          <w:szCs w:val="21"/>
+          <w:lang w:val="en-US"/>
+        </w:rPr>
+        <w:tab/>
+      </w:r>
+      <w:proofErr w:type="spellStart"/>
+      <w:proofErr w:type="gramStart"/>
+      <w:r>
+        <w:rPr>
+          <w:rFonts w:ascii="Consolas" w:eastAsia="Times New Roman" w:hAnsi="Consolas" w:cs="Times New Roman"/>
+          <w:color w:val="D4D4D4"/>
+          <w:sz w:val="21"/>
+          <w:szCs w:val="21"/>
+          <w:lang w:val="en-US"/>
+        </w:rPr>
+        <w:t>gh.addEdge</w:t>
+      </w:r>
+      <w:proofErr w:type="spellEnd"/>
+      <w:proofErr w:type="gramEnd"/>
+      <w:r>
+        <w:rPr>
+          <w:rFonts w:ascii="Consolas" w:eastAsia="Times New Roman" w:hAnsi="Consolas" w:cs="Times New Roman"/>
+          <w:color w:val="D4D4D4"/>
+          <w:sz w:val="21"/>
+          <w:szCs w:val="21"/>
+          <w:lang w:val="en-US"/>
+        </w:rPr>
+        <w:t>(5, 3);</w:t>
+      </w:r>
+    </w:p>
+    <w:p>
+      <w:pPr>
+        <w:shd w:val="clear" w:color="auto" w:fill="1E1E1E"/>
+        <w:spacing w:after="0" w:line="285" w:lineRule="atLeast"/>
+        <w:rPr>
+          <w:rFonts w:ascii="Consolas" w:eastAsia="Times New Roman" w:hAnsi="Consolas" w:cs="Times New Roman"/>
+          <w:color w:val="D4D4D4"/>
+          <w:sz w:val="21"/>
+          <w:szCs w:val="21"/>
+          <w:lang w:val="en-US"/>
+        </w:rPr>
+      </w:pPr>
+      <w:r>
+        <w:rPr>
+          <w:rFonts w:ascii="Consolas" w:eastAsia="Times New Roman" w:hAnsi="Consolas" w:cs="Times New Roman"/>
+          <w:color w:val="D4D4D4"/>
+          <w:sz w:val="21"/>
+          <w:szCs w:val="21"/>
+          <w:lang w:val="en-US"/>
+        </w:rPr>
+        <w:t xml:space="preserve"> </w:t>
+      </w:r>
+      <w:r>
+        <w:rPr>
+          <w:rFonts w:ascii="Consolas" w:eastAsia="Times New Roman" w:hAnsi="Consolas" w:cs="Times New Roman"/>
+          <w:color w:val="D4D4D4"/>
+          <w:sz w:val="21"/>
+          <w:szCs w:val="21"/>
+          <w:lang w:val="en-US"/>
+        </w:rPr>
+        <w:tab/>
+      </w:r>
+      <w:proofErr w:type="spellStart"/>
+      <w:proofErr w:type="gramStart"/>
+      <w:r>
+        <w:rPr>
+          <w:rFonts w:ascii="Consolas" w:eastAsia="Times New Roman" w:hAnsi="Consolas" w:cs="Times New Roman"/>
+          <w:color w:val="D4D4D4"/>
+          <w:sz w:val="21"/>
+          <w:szCs w:val="21"/>
+          <w:lang w:val="en-US"/>
+        </w:rPr>
+        <w:t>gh.addEdge</w:t>
+      </w:r>
+      <w:proofErr w:type="spellEnd"/>
+      <w:proofErr w:type="gramEnd"/>
+      <w:r>
+        <w:rPr>
+          <w:rFonts w:ascii="Consolas" w:eastAsia="Times New Roman" w:hAnsi="Consolas" w:cs="Times New Roman"/>
+          <w:color w:val="D4D4D4"/>
+          <w:sz w:val="21"/>
+          <w:szCs w:val="21"/>
+          <w:lang w:val="en-US"/>
+        </w:rPr>
+        <w:t>(5, 6);</w:t>
+      </w:r>
+    </w:p>
+    <w:p>
+      <w:pPr>
+        <w:shd w:val="clear" w:color="auto" w:fill="1E1E1E"/>
+        <w:spacing w:after="0" w:line="285" w:lineRule="atLeast"/>
+        <w:rPr>
+          <w:rFonts w:ascii="Consolas" w:eastAsia="Times New Roman" w:hAnsi="Consolas" w:cs="Times New Roman"/>
+          <w:color w:val="D4D4D4"/>
+          <w:sz w:val="21"/>
+          <w:szCs w:val="21"/>
+          <w:lang w:val="en-US"/>
+        </w:rPr>
+      </w:pPr>
+      <w:r>
+        <w:rPr>
+          <w:rFonts w:ascii="Consolas" w:eastAsia="Times New Roman" w:hAnsi="Consolas" w:cs="Times New Roman"/>
+          <w:color w:val="D4D4D4"/>
+          <w:sz w:val="21"/>
+          <w:szCs w:val="21"/>
+          <w:lang w:val="en-US"/>
+        </w:rPr>
+        <w:t xml:space="preserve"> </w:t>
+      </w:r>
+      <w:r>
+        <w:rPr>
+          <w:rFonts w:ascii="Consolas" w:eastAsia="Times New Roman" w:hAnsi="Consolas" w:cs="Times New Roman"/>
+          <w:color w:val="D4D4D4"/>
+          <w:sz w:val="21"/>
+          <w:szCs w:val="21"/>
+          <w:lang w:val="en-US"/>
+        </w:rPr>
+        <w:tab/>
+      </w:r>
+      <w:proofErr w:type="spellStart"/>
+      <w:proofErr w:type="gramStart"/>
+      <w:r>
+        <w:rPr>
+          <w:rFonts w:ascii="Consolas" w:eastAsia="Times New Roman" w:hAnsi="Consolas" w:cs="Times New Roman"/>
+          <w:color w:val="D4D4D4"/>
+          <w:sz w:val="21"/>
+          <w:szCs w:val="21"/>
+          <w:lang w:val="en-US"/>
+        </w:rPr>
+        <w:t>gh.addEdge</w:t>
+      </w:r>
+      <w:proofErr w:type="spellEnd"/>
+      <w:proofErr w:type="gramEnd"/>
+      <w:r>
+        <w:rPr>
+          <w:rFonts w:ascii="Consolas" w:eastAsia="Times New Roman" w:hAnsi="Consolas" w:cs="Times New Roman"/>
+          <w:color w:val="D4D4D4"/>
+          <w:sz w:val="21"/>
+          <w:szCs w:val="21"/>
+          <w:lang w:val="en-US"/>
+        </w:rPr>
+        <w:t>(7, 8);</w:t>
+      </w:r>
+    </w:p>
+    <w:p>
+      <w:pPr>
+        <w:shd w:val="clear" w:color="auto" w:fill="1E1E1E"/>
+        <w:spacing w:after="0" w:line="285" w:lineRule="atLeast"/>
+        <w:rPr>
+          <w:rFonts w:ascii="Consolas" w:eastAsia="Times New Roman" w:hAnsi="Consolas" w:cs="Times New Roman"/>
+          <w:color w:val="D4D4D4"/>
+          <w:sz w:val="21"/>
+          <w:szCs w:val="21"/>
+          <w:lang w:val="en-US"/>
+        </w:rPr>
+      </w:pPr>
+      <w:r>
+        <w:rPr>
+          <w:rFonts w:ascii="Consolas" w:eastAsia="Times New Roman" w:hAnsi="Consolas" w:cs="Times New Roman"/>
+          <w:color w:val="D4D4D4"/>
+          <w:sz w:val="21"/>
+          <w:szCs w:val="21"/>
+          <w:lang w:val="en-US"/>
+        </w:rPr>
+        <w:t xml:space="preserve">    // print the adjacency list representation of the above graph</w:t>
+      </w:r>
+    </w:p>
+    <w:p>
+      <w:pPr>
+        <w:shd w:val="clear" w:color="auto" w:fill="1E1E1E"/>
+        <w:spacing w:after="0" w:line="285" w:lineRule="atLeast"/>
+        <w:rPr>
+          <w:rFonts w:ascii="Consolas" w:eastAsia="Times New Roman" w:hAnsi="Consolas" w:cs="Times New Roman"/>
+          <w:color w:val="D4D4D4"/>
+          <w:sz w:val="21"/>
+          <w:szCs w:val="21"/>
+          <w:lang w:val="en-US"/>
+        </w:rPr>
+      </w:pPr>
+      <w:r>
+        <w:rPr>
+          <w:rFonts w:ascii="Consolas" w:eastAsia="Times New Roman" w:hAnsi="Consolas" w:cs="Times New Roman"/>
+          <w:color w:val="D4D4D4"/>
+          <w:sz w:val="21"/>
+          <w:szCs w:val="21"/>
+          <w:lang w:val="en-US"/>
+        </w:rPr>
+        <w:t xml:space="preserve">    </w:t>
+      </w:r>
+      <w:proofErr w:type="spellStart"/>
+      <w:proofErr w:type="gramStart"/>
+      <w:r>
+        <w:rPr>
+          <w:rFonts w:ascii="Consolas" w:eastAsia="Times New Roman" w:hAnsi="Consolas" w:cs="Times New Roman"/>
+          <w:color w:val="D4D4D4"/>
+          <w:sz w:val="21"/>
+          <w:szCs w:val="21"/>
+          <w:lang w:val="en-US"/>
+        </w:rPr>
+        <w:t>gh.printGraph</w:t>
+      </w:r>
+      <w:proofErr w:type="spellEnd"/>
+      <w:proofErr w:type="gramEnd"/>
+      <w:r>
+        <w:rPr>
+          <w:rFonts w:ascii="Consolas" w:eastAsia="Times New Roman" w:hAnsi="Consolas" w:cs="Times New Roman"/>
+          <w:color w:val="D4D4D4"/>
+          <w:sz w:val="21"/>
+          <w:szCs w:val="21"/>
+          <w:lang w:val="en-US"/>
+        </w:rPr>
+        <w:t>();</w:t>
+      </w:r>
+    </w:p>
+    <w:p>
+      <w:pPr>
+        <w:shd w:val="clear" w:color="auto" w:fill="1E1E1E"/>
+        <w:spacing w:after="0" w:line="285" w:lineRule="atLeast"/>
+        <w:rPr>
+          <w:rFonts w:ascii="Consolas" w:eastAsia="Times New Roman" w:hAnsi="Consolas" w:cs="Times New Roman"/>
+          <w:color w:val="D4D4D4"/>
+          <w:sz w:val="21"/>
+          <w:szCs w:val="21"/>
+          <w:lang w:val="en-US"/>
+        </w:rPr>
+      </w:pPr>
+      <w:r>
+        <w:rPr>
+          <w:rFonts w:ascii="Consolas" w:eastAsia="Times New Roman" w:hAnsi="Consolas" w:cs="Times New Roman"/>
+          <w:color w:val="D4D4D4"/>
+          <w:sz w:val="21"/>
+          <w:szCs w:val="21"/>
+          <w:lang w:val="en-US"/>
+        </w:rPr>
+        <w:t xml:space="preserve"> </w:t>
+      </w:r>
+    </w:p>
+    <w:p>
+      <w:pPr>
+        <w:shd w:val="clear" w:color="auto" w:fill="1E1E1E"/>
+        <w:spacing w:after="0" w:line="285" w:lineRule="atLeast"/>
+        <w:rPr>
+          <w:rFonts w:ascii="Consolas" w:eastAsia="Times New Roman" w:hAnsi="Consolas" w:cs="Times New Roman"/>
+          <w:color w:val="D4D4D4"/>
+          <w:sz w:val="21"/>
+          <w:szCs w:val="21"/>
+          <w:lang w:val="en-US"/>
+        </w:rPr>
+      </w:pPr>
+      <w:r>
+        <w:rPr>
+          <w:rFonts w:ascii="Consolas" w:eastAsia="Times New Roman" w:hAnsi="Consolas" w:cs="Times New Roman"/>
+          <w:color w:val="D4D4D4"/>
+          <w:sz w:val="21"/>
+          <w:szCs w:val="21"/>
+          <w:lang w:val="en-US"/>
+        </w:rPr>
+        <w:t xml:space="preserve">    return 0;</w:t>
+      </w:r>
+    </w:p>
+    <w:p>
+      <w:pPr>
+        <w:shd w:val="clear" w:color="auto" w:fill="1E1E1E"/>
+        <w:spacing w:after="0" w:line="285" w:lineRule="atLeast"/>
+        <w:rPr>
+          <w:rFonts w:ascii="Consolas" w:eastAsia="Times New Roman" w:hAnsi="Consolas" w:cs="Times New Roman"/>
+          <w:color w:val="D4D4D4"/>
+          <w:sz w:val="21"/>
+          <w:szCs w:val="21"/>
+          <w:lang w:val="en-US"/>
+        </w:rPr>
+      </w:pPr>
+      <w:r>
+        <w:rPr>
+          <w:rFonts w:ascii="Consolas" w:eastAsia="Times New Roman" w:hAnsi="Consolas" w:cs="Times New Roman"/>
+          <w:color w:val="D4D4D4"/>
+          <w:sz w:val="21"/>
+          <w:szCs w:val="21"/>
+          <w:lang w:val="en-US"/>
+        </w:rPr>
+        <w:t>}</w:t>
+      </w:r>
+    </w:p>
+    <w:p>
+      <w:pPr>
+        <w:pStyle w:val="ListParagraph"/>
+        <w:ind w:left="360"/>
+        <w:rPr>
+          <w:lang w:val="en-US"/>
+        </w:rPr>
+      </w:pPr>
+      <w:proofErr w:type="gramStart"/>
+      <w:r>
+        <w:rPr>
+          <w:lang w:val="en-US"/>
+        </w:rPr>
+        <w:t>Output :</w:t>
+      </w:r>
+      <w:proofErr w:type="gramEnd"/>
+    </w:p>
+    <w:p>
+      <w:pPr>
+        <w:pStyle w:val="ListParagraph"/>
+        <w:ind w:left="360"/>
+        <w:rPr>
+          <w:lang w:val="en-US"/>
+        </w:rPr>
+      </w:pPr>
+      <w:r>
+        <w:rPr>
+          <w:b/>
+          <w:noProof/>
+          <w:lang w:val="en-US"/>
+        </w:rPr>
+        <w:drawing>
+          <wp:inline distT="0" distB="0" distL="0" distR="0" wp14:anchorId="3EC1BC88" wp14:editId="296A8AFE">
+            <wp:extent cx="4481830" cy="2811145"/>
+            <wp:effectExtent l="19050" t="0" r="0" b="0"/>
+            <wp:docPr id="9" name="Picture 4"/>
+            <wp:cNvGraphicFramePr>
+              <a:graphicFrameLocks xmlns:a="http://schemas.openxmlformats.org/drawingml/2006/main" noChangeAspect="1"/>
+            </wp:cNvGraphicFramePr>
+            <a:graphic xmlns:a="http://schemas.openxmlformats.org/drawingml/2006/main">
+              <a:graphicData uri="http://schemas.openxmlformats.org/drawingml/2006/picture">
+                <pic:pic xmlns:pic="http://schemas.openxmlformats.org/drawingml/2006/picture">
+                  <pic:nvPicPr>
+                    <pic:cNvPr id="0" name="Picture 4"/>
+                    <pic:cNvPicPr>
+                      <a:picLocks noChangeAspect="1" noChangeArrowheads="1"/>
+                    </pic:cNvPicPr>
+                  </pic:nvPicPr>
+                  <pic:blipFill>
+                    <a:blip r:embed="rId9"/>
+                    <a:srcRect/>
+                    <a:stretch>
+                      <a:fillRect/>
+                    </a:stretch>
+                  </pic:blipFill>
+                  <pic:spPr bwMode="auto">
+                    <a:xfrm>
+                      <a:off x="0" y="0"/>
+                      <a:ext cx="4481830" cy="2811145"/>
+                    </a:xfrm>
+                    <a:prstGeom prst="rect">
+                      <a:avLst/>
+                    </a:prstGeom>
+                    <a:noFill/>
+                    <a:ln w="9525">
+                      <a:noFill/>
+                      <a:miter lim="800000"/>
+                      <a:headEnd/>
+                      <a:tailEnd/>
+                    </a:ln>
+                  </pic:spPr>
+                </pic:pic>
+              </a:graphicData>
+            </a:graphic>
+          </wp:inline>
+        </w:drawing>
+      </w:r>
+    </w:p>
+    <w:p>
+      <w:pPr>
+        <w:pStyle w:val="ListParagraph"/>
+        <w:ind w:left="360"/>
+        <w:rPr>
+          <w:lang w:val="en-US"/>
+        </w:rPr>
+      </w:pPr>
+      <w:bookmarkStart w:id="0" w:name="_GoBack"/>
+      <w:bookmarkEnd w:id="0"/>
     </w:p>
     <w:p>
       <w:pPr>
@@ -5467,7 +9773,7 @@
                     <pic:cNvPicPr/>
                   </pic:nvPicPr>
                   <pic:blipFill>
-                    <a:blip r:embed="rId8"/>
+                    <a:blip r:embed="rId10"/>
                     <a:stretch>
                       <a:fillRect/>
                     </a:stretch>
@@ -7485,7 +11791,7 @@
                     <pic:cNvPicPr/>
                   </pic:nvPicPr>
                   <pic:blipFill>
-                    <a:blip r:embed="rId9"/>
+                    <a:blip r:embed="rId11"/>
                     <a:stretch>
                       <a:fillRect/>
                     </a:stretch>
@@ -9683,7 +13989,7 @@
                     <pic:cNvPicPr/>
                   </pic:nvPicPr>
                   <pic:blipFill>
-                    <a:blip r:embed="rId10"/>
+                    <a:blip r:embed="rId12"/>
                     <a:stretch>
                       <a:fillRect/>
                     </a:stretch>
@@ -11966,7 +16272,7 @@
                     <pic:cNvPicPr/>
                   </pic:nvPicPr>
                   <pic:blipFill>
-                    <a:blip r:embed="rId11">
+                    <a:blip r:embed="rId13">
                       <a:extLst>
                         <a:ext uri="{28A0092B-C50C-407E-A947-70E740481C1C}">
                           <a14:useLocalDpi xmlns:a14="http://schemas.microsoft.com/office/drawing/2010/main" val="0"/>
@@ -13378,7 +17684,7 @@
                     <pic:cNvPicPr/>
                   </pic:nvPicPr>
                   <pic:blipFill>
-                    <a:blip r:embed="rId12"/>
+                    <a:blip r:embed="rId14"/>
                     <a:stretch>
                       <a:fillRect/>
                     </a:stretch>
@@ -13594,8 +17900,6 @@
         </w:rPr>
         <w:t xml:space="preserve"> </w:t>
       </w:r>
-      <w:bookmarkStart w:id="0" w:name="_GoBack"/>
-      <w:bookmarkEnd w:id="0"/>
       <w:proofErr w:type="spellStart"/>
       <w:r>
         <w:rPr>

</xml_diff>